<commit_message>
all api with doc
</commit_message>
<xml_diff>
--- a/api doc.docx
+++ b/api doc.docx
@@ -5,8 +5,10 @@
     <w:p>
       <w:pPr>
         <w:rPr>
-          <w:sz w:val="42"/>
-          <w:szCs w:val="42"/>
+          <w:b/>
+          <w:bCs/>
+          <w:sz w:val="34"/>
+          <w:szCs w:val="34"/>
         </w:rPr>
       </w:pPr>
     </w:p>
@@ -14,6 +16,1564 @@
       <w:pPr>
         <w:jc w:val="center"/>
         <w:rPr>
+          <w:b/>
+          <w:bCs/>
+          <w:sz w:val="34"/>
+          <w:szCs w:val="34"/>
+        </w:rPr>
+      </w:pPr>
+      <w:r>
+        <w:rPr>
+          <w:b/>
+          <w:bCs/>
+          <w:sz w:val="34"/>
+          <w:szCs w:val="34"/>
+        </w:rPr>
+        <w:t>Signup</w:t>
+      </w:r>
+      <w:r>
+        <w:rPr>
+          <w:b/>
+          <w:bCs/>
+          <w:sz w:val="34"/>
+          <w:szCs w:val="34"/>
+        </w:rPr>
+        <w:t xml:space="preserve"> process</w:t>
+      </w:r>
+    </w:p>
+    <w:p>
+      <w:r>
+        <w:tab/>
+      </w:r>
+      <w:r>
+        <w:tab/>
+        <w:t>==============[]-----</w:t>
+      </w:r>
+      <w:r>
+        <w:t xml:space="preserve"> </w:t>
+      </w:r>
+      <w:r>
+        <w:t>with error  input data</w:t>
+      </w:r>
+      <w:r>
+        <w:t xml:space="preserve"> </w:t>
+      </w:r>
+      <w:r>
+        <w:t>---------- [] =====================</w:t>
+      </w:r>
+    </w:p>
+    <w:p/>
+    <w:tbl>
+      <w:tblPr>
+        <w:tblStyle w:val="TableGrid"/>
+        <w:tblW w:w="10345" w:type="dxa"/>
+        <w:tblLook w:val="04A0" w:firstRow="1" w:lastRow="0" w:firstColumn="1" w:lastColumn="0" w:noHBand="0" w:noVBand="1"/>
+      </w:tblPr>
+      <w:tblGrid>
+        <w:gridCol w:w="1644"/>
+        <w:gridCol w:w="1839"/>
+        <w:gridCol w:w="2125"/>
+        <w:gridCol w:w="1888"/>
+        <w:gridCol w:w="2849"/>
+      </w:tblGrid>
+      <w:tr>
+        <w:tc>
+          <w:tcPr>
+            <w:tcW w:w="1644" w:type="dxa"/>
+          </w:tcPr>
+          <w:p>
+            <w:pPr>
+              <w:jc w:val="center"/>
+            </w:pPr>
+            <w:r>
+              <w:t>url</w:t>
+            </w:r>
+          </w:p>
+        </w:tc>
+        <w:tc>
+          <w:tcPr>
+            <w:tcW w:w="1839" w:type="dxa"/>
+          </w:tcPr>
+          <w:p>
+            <w:pPr>
+              <w:jc w:val="center"/>
+            </w:pPr>
+            <w:r>
+              <w:t>method</w:t>
+            </w:r>
+          </w:p>
+        </w:tc>
+        <w:tc>
+          <w:tcPr>
+            <w:tcW w:w="2125" w:type="dxa"/>
+          </w:tcPr>
+          <w:p>
+            <w:pPr>
+              <w:jc w:val="center"/>
+            </w:pPr>
+            <w:r>
+              <w:t>parameter</w:t>
+            </w:r>
+          </w:p>
+        </w:tc>
+        <w:tc>
+          <w:tcPr>
+            <w:tcW w:w="1888" w:type="dxa"/>
+          </w:tcPr>
+          <w:p>
+            <w:pPr>
+              <w:jc w:val="center"/>
+            </w:pPr>
+            <w:r>
+              <w:t>value</w:t>
+            </w:r>
+          </w:p>
+        </w:tc>
+        <w:tc>
+          <w:tcPr>
+            <w:tcW w:w="2849" w:type="dxa"/>
+          </w:tcPr>
+          <w:p>
+            <w:pPr>
+              <w:jc w:val="center"/>
+            </w:pPr>
+            <w:r>
+              <w:t>note</w:t>
+            </w:r>
+          </w:p>
+        </w:tc>
+      </w:tr>
+      <w:tr>
+        <w:tc>
+          <w:tcPr>
+            <w:tcW w:w="1644" w:type="dxa"/>
+          </w:tcPr>
+          <w:p>
+            <w:pPr>
+              <w:jc w:val="center"/>
+            </w:pPr>
+            <w:r>
+              <w:rPr>
+                <w:color w:val="2E74B5" w:themeColor="accent1" w:themeShade="BF"/>
+              </w:rPr>
+              <w:t>/</w:t>
+            </w:r>
+            <w:r>
+              <w:rPr>
+                <w:color w:val="2E74B5" w:themeColor="accent1" w:themeShade="BF"/>
+              </w:rPr>
+              <w:t>api/</w:t>
+            </w:r>
+            <w:r>
+              <w:rPr>
+                <w:color w:val="2E74B5" w:themeColor="accent1" w:themeShade="BF"/>
+              </w:rPr>
+              <w:t>register/</w:t>
+            </w:r>
+          </w:p>
+        </w:tc>
+        <w:tc>
+          <w:tcPr>
+            <w:tcW w:w="1839" w:type="dxa"/>
+          </w:tcPr>
+          <w:p>
+            <w:pPr>
+              <w:jc w:val="center"/>
+            </w:pPr>
+            <w:r>
+              <w:t>post</w:t>
+            </w:r>
+          </w:p>
+        </w:tc>
+        <w:tc>
+          <w:tcPr>
+            <w:tcW w:w="2125" w:type="dxa"/>
+          </w:tcPr>
+          <w:p>
+            <w:pPr>
+              <w:jc w:val="center"/>
+            </w:pPr>
+            <w:r>
+              <w:t>name</w:t>
+            </w:r>
+          </w:p>
+        </w:tc>
+        <w:tc>
+          <w:tcPr>
+            <w:tcW w:w="1888" w:type="dxa"/>
+          </w:tcPr>
+          <w:p>
+            <w:pPr>
+              <w:jc w:val="center"/>
+            </w:pPr>
+            <w:r>
+              <w:t>Your name</w:t>
+            </w:r>
+          </w:p>
+        </w:tc>
+        <w:tc>
+          <w:tcPr>
+            <w:tcW w:w="2849" w:type="dxa"/>
+          </w:tcPr>
+          <w:p>
+            <w:pPr>
+              <w:jc w:val="center"/>
+            </w:pPr>
+            <w:r>
+              <w:t>Register new account</w:t>
+            </w:r>
+          </w:p>
+        </w:tc>
+      </w:tr>
+      <w:tr>
+        <w:tc>
+          <w:tcPr>
+            <w:tcW w:w="1644" w:type="dxa"/>
+          </w:tcPr>
+          <w:p>
+            <w:pPr>
+              <w:jc w:val="center"/>
+            </w:pPr>
+          </w:p>
+        </w:tc>
+        <w:tc>
+          <w:tcPr>
+            <w:tcW w:w="1839" w:type="dxa"/>
+          </w:tcPr>
+          <w:p>
+            <w:pPr>
+              <w:jc w:val="center"/>
+            </w:pPr>
+          </w:p>
+        </w:tc>
+        <w:tc>
+          <w:tcPr>
+            <w:tcW w:w="2125" w:type="dxa"/>
+          </w:tcPr>
+          <w:p>
+            <w:pPr>
+              <w:jc w:val="center"/>
+            </w:pPr>
+            <w:r>
+              <w:t>password</w:t>
+            </w:r>
+          </w:p>
+        </w:tc>
+        <w:tc>
+          <w:tcPr>
+            <w:tcW w:w="1888" w:type="dxa"/>
+          </w:tcPr>
+          <w:p>
+            <w:pPr>
+              <w:jc w:val="center"/>
+            </w:pPr>
+            <w:r>
+              <w:t>Your pass</w:t>
+            </w:r>
+          </w:p>
+        </w:tc>
+        <w:tc>
+          <w:tcPr>
+            <w:tcW w:w="2849" w:type="dxa"/>
+          </w:tcPr>
+          <w:p>
+            <w:pPr>
+              <w:jc w:val="center"/>
+            </w:pPr>
+          </w:p>
+        </w:tc>
+      </w:tr>
+      <w:tr>
+        <w:tc>
+          <w:tcPr>
+            <w:tcW w:w="1644" w:type="dxa"/>
+          </w:tcPr>
+          <w:p>
+            <w:pPr>
+              <w:jc w:val="center"/>
+            </w:pPr>
+          </w:p>
+        </w:tc>
+        <w:tc>
+          <w:tcPr>
+            <w:tcW w:w="1839" w:type="dxa"/>
+          </w:tcPr>
+          <w:p>
+            <w:pPr>
+              <w:jc w:val="center"/>
+            </w:pPr>
+          </w:p>
+        </w:tc>
+        <w:tc>
+          <w:tcPr>
+            <w:tcW w:w="2125" w:type="dxa"/>
+          </w:tcPr>
+          <w:p>
+            <w:pPr>
+              <w:jc w:val="center"/>
+            </w:pPr>
+            <w:r>
+              <w:t>email</w:t>
+            </w:r>
+          </w:p>
+        </w:tc>
+        <w:tc>
+          <w:tcPr>
+            <w:tcW w:w="1888" w:type="dxa"/>
+          </w:tcPr>
+          <w:p>
+            <w:pPr>
+              <w:jc w:val="center"/>
+            </w:pPr>
+            <w:r>
+              <w:t>Your email</w:t>
+            </w:r>
+          </w:p>
+        </w:tc>
+        <w:tc>
+          <w:tcPr>
+            <w:tcW w:w="2849" w:type="dxa"/>
+          </w:tcPr>
+          <w:p>
+            <w:pPr>
+              <w:jc w:val="center"/>
+            </w:pPr>
+          </w:p>
+        </w:tc>
+      </w:tr>
+    </w:tbl>
+    <w:p/>
+    <w:p>
+      <w:r>
+        <w:rPr>
+          <w:noProof/>
+        </w:rPr>
+        <w:drawing>
+          <wp:inline distT="0" distB="0" distL="0" distR="0" wp14:anchorId="46CDFAC0" wp14:editId="67197782">
+            <wp:extent cx="5943600" cy="1719618"/>
+            <wp:effectExtent l="0" t="0" r="0" b="0"/>
+            <wp:docPr id="3" name="Picture 3" descr="C:\xampp\htdocs\aqar_project\screenshot\2020-04-17_203356.png"/>
+            <wp:cNvGraphicFramePr>
+              <a:graphicFrameLocks xmlns:a="http://schemas.openxmlformats.org/drawingml/2006/main" noChangeAspect="1"/>
+            </wp:cNvGraphicFramePr>
+            <a:graphic xmlns:a="http://schemas.openxmlformats.org/drawingml/2006/main">
+              <a:graphicData uri="http://schemas.openxmlformats.org/drawingml/2006/picture">
+                <pic:pic xmlns:pic="http://schemas.openxmlformats.org/drawingml/2006/picture">
+                  <pic:nvPicPr>
+                    <pic:cNvPr id="0" name="Picture 3" descr="C:\xampp\htdocs\aqar_project\screenshot\2020-04-17_203356.png"/>
+                    <pic:cNvPicPr>
+                      <a:picLocks noChangeAspect="1" noChangeArrowheads="1"/>
+                    </pic:cNvPicPr>
+                  </pic:nvPicPr>
+                  <pic:blipFill>
+                    <a:blip r:embed="rId4">
+                      <a:extLst>
+                        <a:ext uri="{28A0092B-C50C-407E-A947-70E740481C1C}">
+                          <a14:useLocalDpi xmlns:a14="http://schemas.microsoft.com/office/drawing/2010/main" val="0"/>
+                        </a:ext>
+                      </a:extLst>
+                    </a:blip>
+                    <a:srcRect/>
+                    <a:stretch>
+                      <a:fillRect/>
+                    </a:stretch>
+                  </pic:blipFill>
+                  <pic:spPr bwMode="auto">
+                    <a:xfrm>
+                      <a:off x="0" y="0"/>
+                      <a:ext cx="5983767" cy="1731239"/>
+                    </a:xfrm>
+                    <a:prstGeom prst="rect">
+                      <a:avLst/>
+                    </a:prstGeom>
+                    <a:noFill/>
+                    <a:ln>
+                      <a:noFill/>
+                    </a:ln>
+                  </pic:spPr>
+                </pic:pic>
+              </a:graphicData>
+            </a:graphic>
+          </wp:inline>
+        </w:drawing>
+      </w:r>
+    </w:p>
+    <w:p>
+      <w:r>
+        <w:tab/>
+      </w:r>
+      <w:r>
+        <w:tab/>
+        <w:t>==============[]-----with correct input data---------- [] =====================</w:t>
+      </w:r>
+    </w:p>
+    <w:p>
+      <w:r>
+        <w:rPr>
+          <w:noProof/>
+        </w:rPr>
+        <w:drawing>
+          <wp:inline distT="0" distB="0" distL="0" distR="0" wp14:anchorId="570A954F" wp14:editId="4C0EE4CB">
+            <wp:extent cx="5936615" cy="2136140"/>
+            <wp:effectExtent l="0" t="0" r="6985" b="0"/>
+            <wp:docPr id="4" name="Picture 4" descr="C:\xampp\htdocs\aqar_project\screenshot\2020-04-17_203522.png"/>
+            <wp:cNvGraphicFramePr>
+              <a:graphicFrameLocks xmlns:a="http://schemas.openxmlformats.org/drawingml/2006/main" noChangeAspect="1"/>
+            </wp:cNvGraphicFramePr>
+            <a:graphic xmlns:a="http://schemas.openxmlformats.org/drawingml/2006/main">
+              <a:graphicData uri="http://schemas.openxmlformats.org/drawingml/2006/picture">
+                <pic:pic xmlns:pic="http://schemas.openxmlformats.org/drawingml/2006/picture">
+                  <pic:nvPicPr>
+                    <pic:cNvPr id="0" name="Picture 4" descr="C:\xampp\htdocs\aqar_project\screenshot\2020-04-17_203522.png"/>
+                    <pic:cNvPicPr>
+                      <a:picLocks noChangeAspect="1" noChangeArrowheads="1"/>
+                    </pic:cNvPicPr>
+                  </pic:nvPicPr>
+                  <pic:blipFill>
+                    <a:blip r:embed="rId5">
+                      <a:extLst>
+                        <a:ext uri="{28A0092B-C50C-407E-A947-70E740481C1C}">
+                          <a14:useLocalDpi xmlns:a14="http://schemas.microsoft.com/office/drawing/2010/main" val="0"/>
+                        </a:ext>
+                      </a:extLst>
+                    </a:blip>
+                    <a:srcRect/>
+                    <a:stretch>
+                      <a:fillRect/>
+                    </a:stretch>
+                  </pic:blipFill>
+                  <pic:spPr bwMode="auto">
+                    <a:xfrm>
+                      <a:off x="0" y="0"/>
+                      <a:ext cx="5936615" cy="2136140"/>
+                    </a:xfrm>
+                    <a:prstGeom prst="rect">
+                      <a:avLst/>
+                    </a:prstGeom>
+                    <a:noFill/>
+                    <a:ln>
+                      <a:noFill/>
+                    </a:ln>
+                  </pic:spPr>
+                </pic:pic>
+              </a:graphicData>
+            </a:graphic>
+          </wp:inline>
+        </w:drawing>
+      </w:r>
+    </w:p>
+    <w:p/>
+    <w:p/>
+    <w:p/>
+    <w:p/>
+    <w:p/>
+    <w:p>
+      <w:r>
+        <w:lastRenderedPageBreak/>
+        <w:t>------------------------------------------------------------------------------------------------------------------------------------------</w:t>
+      </w:r>
+    </w:p>
+    <w:p>
+      <w:pPr>
+        <w:rPr>
+          <w:b/>
+          <w:bCs/>
+          <w:sz w:val="34"/>
+          <w:szCs w:val="34"/>
+        </w:rPr>
+      </w:pPr>
+      <w:r>
+        <w:rPr>
+          <w:b/>
+          <w:bCs/>
+          <w:sz w:val="34"/>
+          <w:szCs w:val="34"/>
+        </w:rPr>
+        <w:tab/>
+      </w:r>
+      <w:r>
+        <w:rPr>
+          <w:b/>
+          <w:bCs/>
+          <w:sz w:val="34"/>
+          <w:szCs w:val="34"/>
+        </w:rPr>
+        <w:tab/>
+      </w:r>
+      <w:r>
+        <w:rPr>
+          <w:b/>
+          <w:bCs/>
+          <w:sz w:val="34"/>
+          <w:szCs w:val="34"/>
+        </w:rPr>
+        <w:tab/>
+      </w:r>
+      <w:r>
+        <w:rPr>
+          <w:b/>
+          <w:bCs/>
+          <w:sz w:val="34"/>
+          <w:szCs w:val="34"/>
+        </w:rPr>
+        <w:tab/>
+      </w:r>
+      <w:r>
+        <w:rPr>
+          <w:b/>
+          <w:bCs/>
+          <w:sz w:val="34"/>
+          <w:szCs w:val="34"/>
+        </w:rPr>
+        <w:tab/>
+        <w:t>Login process</w:t>
+      </w:r>
+    </w:p>
+    <w:tbl>
+      <w:tblPr>
+        <w:tblStyle w:val="TableGrid"/>
+        <w:tblW w:w="10345" w:type="dxa"/>
+        <w:tblLook w:val="04A0" w:firstRow="1" w:lastRow="0" w:firstColumn="1" w:lastColumn="0" w:noHBand="0" w:noVBand="1"/>
+      </w:tblPr>
+      <w:tblGrid>
+        <w:gridCol w:w="1688"/>
+        <w:gridCol w:w="1831"/>
+        <w:gridCol w:w="2116"/>
+        <w:gridCol w:w="1878"/>
+        <w:gridCol w:w="2832"/>
+      </w:tblGrid>
+      <w:tr>
+        <w:tc>
+          <w:tcPr>
+            <w:tcW w:w="1688" w:type="dxa"/>
+            <w:shd w:val="clear" w:color="auto" w:fill="auto"/>
+          </w:tcPr>
+          <w:p>
+            <w:pPr>
+              <w:jc w:val="center"/>
+              <w:rPr>
+                <w:b/>
+                <w:bCs/>
+              </w:rPr>
+            </w:pPr>
+            <w:r>
+              <w:rPr>
+                <w:b/>
+                <w:bCs/>
+              </w:rPr>
+              <w:t>url</w:t>
+            </w:r>
+          </w:p>
+        </w:tc>
+        <w:tc>
+          <w:tcPr>
+            <w:tcW w:w="1831" w:type="dxa"/>
+            <w:shd w:val="clear" w:color="auto" w:fill="auto"/>
+          </w:tcPr>
+          <w:p>
+            <w:pPr>
+              <w:jc w:val="center"/>
+              <w:rPr>
+                <w:b/>
+                <w:bCs/>
+              </w:rPr>
+            </w:pPr>
+            <w:r>
+              <w:rPr>
+                <w:b/>
+                <w:bCs/>
+              </w:rPr>
+              <w:t>method</w:t>
+            </w:r>
+          </w:p>
+        </w:tc>
+        <w:tc>
+          <w:tcPr>
+            <w:tcW w:w="2116" w:type="dxa"/>
+            <w:shd w:val="clear" w:color="auto" w:fill="auto"/>
+          </w:tcPr>
+          <w:p>
+            <w:pPr>
+              <w:jc w:val="center"/>
+              <w:rPr>
+                <w:b/>
+                <w:bCs/>
+              </w:rPr>
+            </w:pPr>
+            <w:r>
+              <w:rPr>
+                <w:b/>
+                <w:bCs/>
+              </w:rPr>
+              <w:t>parameter</w:t>
+            </w:r>
+          </w:p>
+        </w:tc>
+        <w:tc>
+          <w:tcPr>
+            <w:tcW w:w="1878" w:type="dxa"/>
+            <w:shd w:val="clear" w:color="auto" w:fill="auto"/>
+          </w:tcPr>
+          <w:p>
+            <w:pPr>
+              <w:jc w:val="center"/>
+              <w:rPr>
+                <w:b/>
+                <w:bCs/>
+              </w:rPr>
+            </w:pPr>
+            <w:r>
+              <w:rPr>
+                <w:b/>
+                <w:bCs/>
+              </w:rPr>
+              <w:t>value</w:t>
+            </w:r>
+          </w:p>
+        </w:tc>
+        <w:tc>
+          <w:tcPr>
+            <w:tcW w:w="2832" w:type="dxa"/>
+            <w:shd w:val="clear" w:color="auto" w:fill="auto"/>
+          </w:tcPr>
+          <w:p>
+            <w:pPr>
+              <w:jc w:val="center"/>
+              <w:rPr>
+                <w:b/>
+                <w:bCs/>
+              </w:rPr>
+            </w:pPr>
+            <w:r>
+              <w:rPr>
+                <w:b/>
+                <w:bCs/>
+              </w:rPr>
+              <w:t>note</w:t>
+            </w:r>
+          </w:p>
+        </w:tc>
+      </w:tr>
+      <w:tr>
+        <w:tc>
+          <w:tcPr>
+            <w:tcW w:w="1688" w:type="dxa"/>
+          </w:tcPr>
+          <w:p>
+            <w:pPr>
+              <w:jc w:val="center"/>
+            </w:pPr>
+            <w:r>
+              <w:rPr>
+                <w:color w:val="2E74B5" w:themeColor="accent1" w:themeShade="BF"/>
+              </w:rPr>
+              <w:t>/</w:t>
+            </w:r>
+            <w:r>
+              <w:rPr>
+                <w:color w:val="2E74B5" w:themeColor="accent1" w:themeShade="BF"/>
+              </w:rPr>
+              <w:t>api/ogin</w:t>
+            </w:r>
+            <w:r>
+              <w:rPr>
+                <w:color w:val="2E74B5" w:themeColor="accent1" w:themeShade="BF"/>
+              </w:rPr>
+              <w:t>/</w:t>
+            </w:r>
+          </w:p>
+        </w:tc>
+        <w:tc>
+          <w:tcPr>
+            <w:tcW w:w="1831" w:type="dxa"/>
+          </w:tcPr>
+          <w:p>
+            <w:pPr>
+              <w:jc w:val="center"/>
+            </w:pPr>
+            <w:r>
+              <w:t>post</w:t>
+            </w:r>
+          </w:p>
+        </w:tc>
+        <w:tc>
+          <w:tcPr>
+            <w:tcW w:w="2116" w:type="dxa"/>
+          </w:tcPr>
+          <w:p>
+            <w:pPr>
+              <w:jc w:val="center"/>
+            </w:pPr>
+            <w:r>
+              <w:t>password</w:t>
+            </w:r>
+          </w:p>
+        </w:tc>
+        <w:tc>
+          <w:tcPr>
+            <w:tcW w:w="1878" w:type="dxa"/>
+          </w:tcPr>
+          <w:p>
+            <w:pPr>
+              <w:jc w:val="center"/>
+            </w:pPr>
+            <w:r>
+              <w:t>Your pass</w:t>
+            </w:r>
+          </w:p>
+        </w:tc>
+        <w:tc>
+          <w:tcPr>
+            <w:tcW w:w="2832" w:type="dxa"/>
+          </w:tcPr>
+          <w:p>
+            <w:pPr>
+              <w:jc w:val="center"/>
+            </w:pPr>
+            <w:r>
+              <w:t>Register new account</w:t>
+            </w:r>
+          </w:p>
+        </w:tc>
+      </w:tr>
+      <w:tr>
+        <w:tc>
+          <w:tcPr>
+            <w:tcW w:w="1688" w:type="dxa"/>
+          </w:tcPr>
+          <w:p>
+            <w:pPr>
+              <w:jc w:val="center"/>
+            </w:pPr>
+          </w:p>
+        </w:tc>
+        <w:tc>
+          <w:tcPr>
+            <w:tcW w:w="1831" w:type="dxa"/>
+          </w:tcPr>
+          <w:p>
+            <w:pPr>
+              <w:jc w:val="center"/>
+            </w:pPr>
+          </w:p>
+        </w:tc>
+        <w:tc>
+          <w:tcPr>
+            <w:tcW w:w="2116" w:type="dxa"/>
+          </w:tcPr>
+          <w:p>
+            <w:pPr>
+              <w:jc w:val="center"/>
+            </w:pPr>
+            <w:r>
+              <w:t>email</w:t>
+            </w:r>
+          </w:p>
+        </w:tc>
+        <w:tc>
+          <w:tcPr>
+            <w:tcW w:w="1878" w:type="dxa"/>
+          </w:tcPr>
+          <w:p>
+            <w:pPr>
+              <w:jc w:val="center"/>
+            </w:pPr>
+            <w:r>
+              <w:t>Your email</w:t>
+            </w:r>
+          </w:p>
+        </w:tc>
+        <w:tc>
+          <w:tcPr>
+            <w:tcW w:w="2832" w:type="dxa"/>
+          </w:tcPr>
+          <w:p>
+            <w:pPr>
+              <w:jc w:val="center"/>
+            </w:pPr>
+          </w:p>
+        </w:tc>
+      </w:tr>
+    </w:tbl>
+    <w:p/>
+    <w:p>
+      <w:r>
+        <w:t>Api_token  : random generate for each login process</w:t>
+      </w:r>
+    </w:p>
+    <w:p>
+      <w:r>
+        <w:t>Api_token : must passed as parameter for each connection between mobile app and server.</w:t>
+      </w:r>
+    </w:p>
+    <w:p>
+      <w:r>
+        <w:rPr>
+          <w:noProof/>
+        </w:rPr>
+        <w:drawing>
+          <wp:inline distT="0" distB="0" distL="0" distR="0" wp14:anchorId="726C2B91" wp14:editId="3AD04220">
+            <wp:extent cx="5936615" cy="1712794"/>
+            <wp:effectExtent l="0" t="0" r="6985" b="1905"/>
+            <wp:docPr id="8" name="Picture 8" descr="C:\xampp\htdocs\aqar_project\screenshot\2020-04-17_203921.png"/>
+            <wp:cNvGraphicFramePr>
+              <a:graphicFrameLocks xmlns:a="http://schemas.openxmlformats.org/drawingml/2006/main" noChangeAspect="1"/>
+            </wp:cNvGraphicFramePr>
+            <a:graphic xmlns:a="http://schemas.openxmlformats.org/drawingml/2006/main">
+              <a:graphicData uri="http://schemas.openxmlformats.org/drawingml/2006/picture">
+                <pic:pic xmlns:pic="http://schemas.openxmlformats.org/drawingml/2006/picture">
+                  <pic:nvPicPr>
+                    <pic:cNvPr id="0" name="Picture 7" descr="C:\xampp\htdocs\aqar_project\screenshot\2020-04-17_203921.png"/>
+                    <pic:cNvPicPr>
+                      <a:picLocks noChangeAspect="1" noChangeArrowheads="1"/>
+                    </pic:cNvPicPr>
+                  </pic:nvPicPr>
+                  <pic:blipFill>
+                    <a:blip r:embed="rId6">
+                      <a:extLst>
+                        <a:ext uri="{28A0092B-C50C-407E-A947-70E740481C1C}">
+                          <a14:useLocalDpi xmlns:a14="http://schemas.microsoft.com/office/drawing/2010/main" val="0"/>
+                        </a:ext>
+                      </a:extLst>
+                    </a:blip>
+                    <a:srcRect/>
+                    <a:stretch>
+                      <a:fillRect/>
+                    </a:stretch>
+                  </pic:blipFill>
+                  <pic:spPr bwMode="auto">
+                    <a:xfrm>
+                      <a:off x="0" y="0"/>
+                      <a:ext cx="5958214" cy="1719026"/>
+                    </a:xfrm>
+                    <a:prstGeom prst="rect">
+                      <a:avLst/>
+                    </a:prstGeom>
+                    <a:noFill/>
+                    <a:ln>
+                      <a:noFill/>
+                    </a:ln>
+                  </pic:spPr>
+                </pic:pic>
+              </a:graphicData>
+            </a:graphic>
+          </wp:inline>
+        </w:drawing>
+      </w:r>
+    </w:p>
+    <w:p>
+      <w:r>
+        <w:t>------------------------------------------------------------------------------------------------------------------------------------------</w:t>
+      </w:r>
+    </w:p>
+    <w:p>
+      <w:pPr>
+        <w:rPr>
+          <w:b/>
+          <w:bCs/>
+          <w:sz w:val="34"/>
+          <w:szCs w:val="34"/>
+        </w:rPr>
+      </w:pPr>
+      <w:r>
+        <w:rPr>
+          <w:b/>
+          <w:bCs/>
+          <w:sz w:val="34"/>
+          <w:szCs w:val="34"/>
+        </w:rPr>
+        <w:tab/>
+      </w:r>
+      <w:r>
+        <w:rPr>
+          <w:b/>
+          <w:bCs/>
+          <w:sz w:val="34"/>
+          <w:szCs w:val="34"/>
+        </w:rPr>
+        <w:tab/>
+      </w:r>
+      <w:r>
+        <w:rPr>
+          <w:b/>
+          <w:bCs/>
+          <w:sz w:val="34"/>
+          <w:szCs w:val="34"/>
+        </w:rPr>
+        <w:tab/>
+      </w:r>
+      <w:r>
+        <w:rPr>
+          <w:b/>
+          <w:bCs/>
+          <w:sz w:val="34"/>
+          <w:szCs w:val="34"/>
+        </w:rPr>
+        <w:tab/>
+      </w:r>
+      <w:r>
+        <w:rPr>
+          <w:b/>
+          <w:bCs/>
+          <w:sz w:val="34"/>
+          <w:szCs w:val="34"/>
+        </w:rPr>
+        <w:tab/>
+      </w:r>
+      <w:r>
+        <w:rPr>
+          <w:b/>
+          <w:bCs/>
+          <w:sz w:val="34"/>
+          <w:szCs w:val="34"/>
+        </w:rPr>
+        <w:t>Resend email activation</w:t>
+      </w:r>
+    </w:p>
+    <w:tbl>
+      <w:tblPr>
+        <w:tblStyle w:val="TableGrid"/>
+        <w:tblW w:w="10345" w:type="dxa"/>
+        <w:tblLook w:val="04A0" w:firstRow="1" w:lastRow="0" w:firstColumn="1" w:lastColumn="0" w:noHBand="0" w:noVBand="1"/>
+      </w:tblPr>
+      <w:tblGrid>
+        <w:gridCol w:w="2619"/>
+        <w:gridCol w:w="1663"/>
+        <w:gridCol w:w="1941"/>
+        <w:gridCol w:w="1701"/>
+        <w:gridCol w:w="2421"/>
+      </w:tblGrid>
+      <w:tr>
+        <w:tc>
+          <w:tcPr>
+            <w:tcW w:w="2619" w:type="dxa"/>
+            <w:shd w:val="clear" w:color="auto" w:fill="auto"/>
+          </w:tcPr>
+          <w:p>
+            <w:pPr>
+              <w:jc w:val="center"/>
+              <w:rPr>
+                <w:b/>
+                <w:bCs/>
+              </w:rPr>
+            </w:pPr>
+            <w:r>
+              <w:rPr>
+                <w:b/>
+                <w:bCs/>
+              </w:rPr>
+              <w:t>url</w:t>
+            </w:r>
+          </w:p>
+        </w:tc>
+        <w:tc>
+          <w:tcPr>
+            <w:tcW w:w="1663" w:type="dxa"/>
+            <w:shd w:val="clear" w:color="auto" w:fill="auto"/>
+          </w:tcPr>
+          <w:p>
+            <w:pPr>
+              <w:jc w:val="center"/>
+              <w:rPr>
+                <w:b/>
+                <w:bCs/>
+              </w:rPr>
+            </w:pPr>
+            <w:r>
+              <w:rPr>
+                <w:b/>
+                <w:bCs/>
+              </w:rPr>
+              <w:t>method</w:t>
+            </w:r>
+          </w:p>
+        </w:tc>
+        <w:tc>
+          <w:tcPr>
+            <w:tcW w:w="1941" w:type="dxa"/>
+            <w:shd w:val="clear" w:color="auto" w:fill="auto"/>
+          </w:tcPr>
+          <w:p>
+            <w:pPr>
+              <w:jc w:val="center"/>
+              <w:rPr>
+                <w:b/>
+                <w:bCs/>
+              </w:rPr>
+            </w:pPr>
+            <w:r>
+              <w:rPr>
+                <w:b/>
+                <w:bCs/>
+              </w:rPr>
+              <w:t>parameter</w:t>
+            </w:r>
+          </w:p>
+        </w:tc>
+        <w:tc>
+          <w:tcPr>
+            <w:tcW w:w="1701" w:type="dxa"/>
+            <w:shd w:val="clear" w:color="auto" w:fill="auto"/>
+          </w:tcPr>
+          <w:p>
+            <w:pPr>
+              <w:jc w:val="center"/>
+              <w:rPr>
+                <w:b/>
+                <w:bCs/>
+              </w:rPr>
+            </w:pPr>
+            <w:r>
+              <w:rPr>
+                <w:b/>
+                <w:bCs/>
+              </w:rPr>
+              <w:t>value</w:t>
+            </w:r>
+          </w:p>
+        </w:tc>
+        <w:tc>
+          <w:tcPr>
+            <w:tcW w:w="2421" w:type="dxa"/>
+            <w:shd w:val="clear" w:color="auto" w:fill="auto"/>
+          </w:tcPr>
+          <w:p>
+            <w:pPr>
+              <w:jc w:val="center"/>
+              <w:rPr>
+                <w:b/>
+                <w:bCs/>
+              </w:rPr>
+            </w:pPr>
+            <w:r>
+              <w:rPr>
+                <w:b/>
+                <w:bCs/>
+              </w:rPr>
+              <w:t>note</w:t>
+            </w:r>
+          </w:p>
+        </w:tc>
+      </w:tr>
+      <w:tr>
+        <w:tc>
+          <w:tcPr>
+            <w:tcW w:w="2619" w:type="dxa"/>
+          </w:tcPr>
+          <w:p>
+            <w:pPr>
+              <w:jc w:val="center"/>
+            </w:pPr>
+            <w:r>
+              <w:rPr>
+                <w:color w:val="2E74B5" w:themeColor="accent1" w:themeShade="BF"/>
+              </w:rPr>
+              <w:t>/</w:t>
+            </w:r>
+            <w:r>
+              <w:rPr>
+                <w:color w:val="2E74B5" w:themeColor="accent1" w:themeShade="BF"/>
+              </w:rPr>
+              <w:t>api/</w:t>
+            </w:r>
+            <w:r>
+              <w:rPr>
+                <w:color w:val="2E74B5" w:themeColor="accent1" w:themeShade="BF"/>
+              </w:rPr>
+              <w:t>resendActivationLink</w:t>
+            </w:r>
+            <w:r>
+              <w:rPr>
+                <w:color w:val="2E74B5" w:themeColor="accent1" w:themeShade="BF"/>
+              </w:rPr>
+              <w:t>/</w:t>
+            </w:r>
+          </w:p>
+        </w:tc>
+        <w:tc>
+          <w:tcPr>
+            <w:tcW w:w="1663" w:type="dxa"/>
+          </w:tcPr>
+          <w:p>
+            <w:pPr>
+              <w:jc w:val="center"/>
+            </w:pPr>
+            <w:r>
+              <w:t>post</w:t>
+            </w:r>
+          </w:p>
+        </w:tc>
+        <w:tc>
+          <w:tcPr>
+            <w:tcW w:w="1941" w:type="dxa"/>
+          </w:tcPr>
+          <w:p>
+            <w:pPr>
+              <w:jc w:val="center"/>
+            </w:pPr>
+            <w:r>
+              <w:t>a</w:t>
+            </w:r>
+            <w:r>
+              <w:t>pi_token</w:t>
+            </w:r>
+          </w:p>
+        </w:tc>
+        <w:tc>
+          <w:tcPr>
+            <w:tcW w:w="1701" w:type="dxa"/>
+          </w:tcPr>
+          <w:p>
+            <w:pPr>
+              <w:tabs>
+                <w:tab w:val="center" w:pos="719"/>
+              </w:tabs>
+            </w:pPr>
+            <w:r>
+              <w:tab/>
+            </w:r>
+          </w:p>
+        </w:tc>
+        <w:tc>
+          <w:tcPr>
+            <w:tcW w:w="2421" w:type="dxa"/>
+          </w:tcPr>
+          <w:p>
+            <w:pPr>
+              <w:jc w:val="center"/>
+            </w:pPr>
+          </w:p>
+        </w:tc>
+      </w:tr>
+    </w:tbl>
+    <w:p/>
+    <w:p>
+      <w:r>
+        <w:rPr>
+          <w:noProof/>
+        </w:rPr>
+        <w:drawing>
+          <wp:inline distT="0" distB="0" distL="0" distR="0">
+            <wp:extent cx="5930860" cy="2871989"/>
+            <wp:effectExtent l="0" t="0" r="0" b="5080"/>
+            <wp:docPr id="25" name="Picture 25" descr="C:\Users\tarek\Desktop\aqar_api\active.jpg"/>
+            <wp:cNvGraphicFramePr>
+              <a:graphicFrameLocks xmlns:a="http://schemas.openxmlformats.org/drawingml/2006/main" noChangeAspect="1"/>
+            </wp:cNvGraphicFramePr>
+            <a:graphic xmlns:a="http://schemas.openxmlformats.org/drawingml/2006/main">
+              <a:graphicData uri="http://schemas.openxmlformats.org/drawingml/2006/picture">
+                <pic:pic xmlns:pic="http://schemas.openxmlformats.org/drawingml/2006/picture">
+                  <pic:nvPicPr>
+                    <pic:cNvPr id="0" name="Picture 9" descr="C:\Users\tarek\Desktop\aqar_api\active.jpg"/>
+                    <pic:cNvPicPr>
+                      <a:picLocks noChangeAspect="1" noChangeArrowheads="1"/>
+                    </pic:cNvPicPr>
+                  </pic:nvPicPr>
+                  <pic:blipFill>
+                    <a:blip r:embed="rId7">
+                      <a:extLst>
+                        <a:ext uri="{28A0092B-C50C-407E-A947-70E740481C1C}">
+                          <a14:useLocalDpi xmlns:a14="http://schemas.microsoft.com/office/drawing/2010/main" val="0"/>
+                        </a:ext>
+                      </a:extLst>
+                    </a:blip>
+                    <a:srcRect/>
+                    <a:stretch>
+                      <a:fillRect/>
+                    </a:stretch>
+                  </pic:blipFill>
+                  <pic:spPr bwMode="auto">
+                    <a:xfrm>
+                      <a:off x="0" y="0"/>
+                      <a:ext cx="5962930" cy="2887519"/>
+                    </a:xfrm>
+                    <a:prstGeom prst="rect">
+                      <a:avLst/>
+                    </a:prstGeom>
+                    <a:noFill/>
+                    <a:ln>
+                      <a:noFill/>
+                    </a:ln>
+                  </pic:spPr>
+                </pic:pic>
+              </a:graphicData>
+            </a:graphic>
+          </wp:inline>
+        </w:drawing>
+      </w:r>
+    </w:p>
+    <w:p>
+      <w:r>
+        <w:lastRenderedPageBreak/>
+        <w:t>------------------------------------------------------------------------------------------------------------------------------------------</w:t>
+      </w:r>
+    </w:p>
+    <w:p>
+      <w:pPr>
+        <w:rPr>
+          <w:b/>
+          <w:bCs/>
+          <w:sz w:val="34"/>
+          <w:szCs w:val="34"/>
+        </w:rPr>
+      </w:pPr>
+      <w:r>
+        <w:rPr>
+          <w:b/>
+          <w:bCs/>
+          <w:sz w:val="34"/>
+          <w:szCs w:val="34"/>
+        </w:rPr>
+        <w:tab/>
+      </w:r>
+      <w:r>
+        <w:rPr>
+          <w:b/>
+          <w:bCs/>
+          <w:sz w:val="34"/>
+          <w:szCs w:val="34"/>
+        </w:rPr>
+        <w:tab/>
+      </w:r>
+      <w:r>
+        <w:rPr>
+          <w:b/>
+          <w:bCs/>
+          <w:sz w:val="34"/>
+          <w:szCs w:val="34"/>
+        </w:rPr>
+        <w:tab/>
+      </w:r>
+      <w:r>
+        <w:rPr>
+          <w:b/>
+          <w:bCs/>
+          <w:sz w:val="34"/>
+          <w:szCs w:val="34"/>
+        </w:rPr>
+        <w:tab/>
+      </w:r>
+      <w:r>
+        <w:rPr>
+          <w:b/>
+          <w:bCs/>
+          <w:sz w:val="34"/>
+          <w:szCs w:val="34"/>
+        </w:rPr>
+        <w:tab/>
+      </w:r>
+      <w:r>
+        <w:rPr>
+          <w:b/>
+          <w:bCs/>
+          <w:sz w:val="34"/>
+          <w:szCs w:val="34"/>
+        </w:rPr>
+        <w:t>Reset password link</w:t>
+      </w:r>
+    </w:p>
+    <w:tbl>
+      <w:tblPr>
+        <w:tblStyle w:val="TableGrid"/>
+        <w:tblW w:w="10345" w:type="dxa"/>
+        <w:tblLook w:val="04A0" w:firstRow="1" w:lastRow="0" w:firstColumn="1" w:lastColumn="0" w:noHBand="0" w:noVBand="1"/>
+      </w:tblPr>
+      <w:tblGrid>
+        <w:gridCol w:w="2619"/>
+        <w:gridCol w:w="1663"/>
+        <w:gridCol w:w="1941"/>
+        <w:gridCol w:w="1701"/>
+        <w:gridCol w:w="2421"/>
+      </w:tblGrid>
+      <w:tr>
+        <w:tc>
+          <w:tcPr>
+            <w:tcW w:w="2619" w:type="dxa"/>
+            <w:shd w:val="clear" w:color="auto" w:fill="auto"/>
+          </w:tcPr>
+          <w:p>
+            <w:pPr>
+              <w:jc w:val="center"/>
+              <w:rPr>
+                <w:b/>
+                <w:bCs/>
+              </w:rPr>
+            </w:pPr>
+            <w:r>
+              <w:rPr>
+                <w:b/>
+                <w:bCs/>
+              </w:rPr>
+              <w:t>url</w:t>
+            </w:r>
+          </w:p>
+        </w:tc>
+        <w:tc>
+          <w:tcPr>
+            <w:tcW w:w="1663" w:type="dxa"/>
+            <w:shd w:val="clear" w:color="auto" w:fill="auto"/>
+          </w:tcPr>
+          <w:p>
+            <w:pPr>
+              <w:jc w:val="center"/>
+              <w:rPr>
+                <w:b/>
+                <w:bCs/>
+              </w:rPr>
+            </w:pPr>
+            <w:r>
+              <w:rPr>
+                <w:b/>
+                <w:bCs/>
+              </w:rPr>
+              <w:t>method</w:t>
+            </w:r>
+          </w:p>
+        </w:tc>
+        <w:tc>
+          <w:tcPr>
+            <w:tcW w:w="1941" w:type="dxa"/>
+            <w:shd w:val="clear" w:color="auto" w:fill="auto"/>
+          </w:tcPr>
+          <w:p>
+            <w:pPr>
+              <w:jc w:val="center"/>
+              <w:rPr>
+                <w:b/>
+                <w:bCs/>
+              </w:rPr>
+            </w:pPr>
+            <w:r>
+              <w:rPr>
+                <w:b/>
+                <w:bCs/>
+              </w:rPr>
+              <w:t>parameter</w:t>
+            </w:r>
+          </w:p>
+        </w:tc>
+        <w:tc>
+          <w:tcPr>
+            <w:tcW w:w="1701" w:type="dxa"/>
+            <w:shd w:val="clear" w:color="auto" w:fill="auto"/>
+          </w:tcPr>
+          <w:p>
+            <w:pPr>
+              <w:jc w:val="center"/>
+              <w:rPr>
+                <w:b/>
+                <w:bCs/>
+              </w:rPr>
+            </w:pPr>
+            <w:r>
+              <w:rPr>
+                <w:b/>
+                <w:bCs/>
+              </w:rPr>
+              <w:t>value</w:t>
+            </w:r>
+          </w:p>
+        </w:tc>
+        <w:tc>
+          <w:tcPr>
+            <w:tcW w:w="2421" w:type="dxa"/>
+            <w:shd w:val="clear" w:color="auto" w:fill="auto"/>
+          </w:tcPr>
+          <w:p>
+            <w:pPr>
+              <w:jc w:val="center"/>
+              <w:rPr>
+                <w:b/>
+                <w:bCs/>
+              </w:rPr>
+            </w:pPr>
+            <w:r>
+              <w:rPr>
+                <w:b/>
+                <w:bCs/>
+              </w:rPr>
+              <w:t>note</w:t>
+            </w:r>
+          </w:p>
+        </w:tc>
+      </w:tr>
+      <w:tr>
+        <w:tc>
+          <w:tcPr>
+            <w:tcW w:w="2619" w:type="dxa"/>
+          </w:tcPr>
+          <w:p>
+            <w:pPr>
+              <w:jc w:val="center"/>
+            </w:pPr>
+            <w:r>
+              <w:rPr>
+                <w:color w:val="2E74B5" w:themeColor="accent1" w:themeShade="BF"/>
+              </w:rPr>
+              <w:t>/</w:t>
+            </w:r>
+            <w:r>
+              <w:rPr>
+                <w:color w:val="2E74B5" w:themeColor="accent1" w:themeShade="BF"/>
+              </w:rPr>
+              <w:t>api/</w:t>
+            </w:r>
+            <w:r>
+              <w:rPr>
+                <w:color w:val="2E74B5" w:themeColor="accent1" w:themeShade="BF"/>
+              </w:rPr>
+              <w:t>password/reset</w:t>
+            </w:r>
+            <w:r>
+              <w:rPr>
+                <w:color w:val="2E74B5" w:themeColor="accent1" w:themeShade="BF"/>
+              </w:rPr>
+              <w:t>/</w:t>
+            </w:r>
+          </w:p>
+        </w:tc>
+        <w:tc>
+          <w:tcPr>
+            <w:tcW w:w="1663" w:type="dxa"/>
+          </w:tcPr>
+          <w:p>
+            <w:pPr>
+              <w:jc w:val="center"/>
+            </w:pPr>
+            <w:r>
+              <w:t>post</w:t>
+            </w:r>
+          </w:p>
+        </w:tc>
+        <w:tc>
+          <w:tcPr>
+            <w:tcW w:w="1941" w:type="dxa"/>
+          </w:tcPr>
+          <w:p>
+            <w:pPr>
+              <w:jc w:val="center"/>
+            </w:pPr>
+            <w:r>
+              <w:t>email</w:t>
+            </w:r>
+          </w:p>
+        </w:tc>
+        <w:tc>
+          <w:tcPr>
+            <w:tcW w:w="1701" w:type="dxa"/>
+          </w:tcPr>
+          <w:p>
+            <w:pPr>
+              <w:tabs>
+                <w:tab w:val="center" w:pos="719"/>
+              </w:tabs>
+            </w:pPr>
+            <w:r>
+              <w:tab/>
+            </w:r>
+          </w:p>
+        </w:tc>
+        <w:tc>
+          <w:tcPr>
+            <w:tcW w:w="2421" w:type="dxa"/>
+          </w:tcPr>
+          <w:p>
+            <w:pPr>
+              <w:jc w:val="center"/>
+            </w:pPr>
+          </w:p>
+        </w:tc>
+      </w:tr>
+    </w:tbl>
+    <w:p>
+      <w:r>
+        <w:rPr>
+          <w:noProof/>
+        </w:rPr>
+        <w:drawing>
+          <wp:inline distT="0" distB="0" distL="0" distR="0">
+            <wp:extent cx="5937250" cy="3206750"/>
+            <wp:effectExtent l="0" t="0" r="6350" b="0"/>
+            <wp:docPr id="26" name="Picture 26" descr="C:\Users\tarek\Desktop\aqar_api\2020-06-16_153952.jpg"/>
+            <wp:cNvGraphicFramePr>
+              <a:graphicFrameLocks xmlns:a="http://schemas.openxmlformats.org/drawingml/2006/main" noChangeAspect="1"/>
+            </wp:cNvGraphicFramePr>
+            <a:graphic xmlns:a="http://schemas.openxmlformats.org/drawingml/2006/main">
+              <a:graphicData uri="http://schemas.openxmlformats.org/drawingml/2006/picture">
+                <pic:pic xmlns:pic="http://schemas.openxmlformats.org/drawingml/2006/picture">
+                  <pic:nvPicPr>
+                    <pic:cNvPr id="0" name="Picture 10" descr="C:\Users\tarek\Desktop\aqar_api\2020-06-16_153952.jpg"/>
+                    <pic:cNvPicPr>
+                      <a:picLocks noChangeAspect="1" noChangeArrowheads="1"/>
+                    </pic:cNvPicPr>
+                  </pic:nvPicPr>
+                  <pic:blipFill>
+                    <a:blip r:embed="rId8">
+                      <a:extLst>
+                        <a:ext uri="{28A0092B-C50C-407E-A947-70E740481C1C}">
+                          <a14:useLocalDpi xmlns:a14="http://schemas.microsoft.com/office/drawing/2010/main" val="0"/>
+                        </a:ext>
+                      </a:extLst>
+                    </a:blip>
+                    <a:srcRect/>
+                    <a:stretch>
+                      <a:fillRect/>
+                    </a:stretch>
+                  </pic:blipFill>
+                  <pic:spPr bwMode="auto">
+                    <a:xfrm>
+                      <a:off x="0" y="0"/>
+                      <a:ext cx="5937250" cy="3206750"/>
+                    </a:xfrm>
+                    <a:prstGeom prst="rect">
+                      <a:avLst/>
+                    </a:prstGeom>
+                    <a:noFill/>
+                    <a:ln>
+                      <a:noFill/>
+                    </a:ln>
+                  </pic:spPr>
+                </pic:pic>
+              </a:graphicData>
+            </a:graphic>
+          </wp:inline>
+        </w:drawing>
+      </w:r>
+    </w:p>
+    <w:p/>
+    <w:p/>
+    <w:p/>
+    <w:p/>
+    <w:p/>
+    <w:p/>
+    <w:p/>
+    <w:p>
+      <w:pPr>
+        <w:rPr>
+          <w:sz w:val="42"/>
+          <w:szCs w:val="42"/>
+        </w:rPr>
+      </w:pPr>
+    </w:p>
+    <w:p>
+      <w:pPr>
+        <w:rPr>
+          <w:sz w:val="42"/>
+          <w:szCs w:val="42"/>
+        </w:rPr>
+      </w:pPr>
+    </w:p>
+    <w:p>
+      <w:pPr>
+        <w:rPr>
+          <w:sz w:val="42"/>
+          <w:szCs w:val="42"/>
+        </w:rPr>
+      </w:pPr>
+    </w:p>
+    <w:p>
+      <w:pPr>
+        <w:rPr>
           <w:sz w:val="42"/>
           <w:szCs w:val="42"/>
         </w:rPr>
@@ -32,6 +1592,7 @@
           <w:sz w:val="42"/>
           <w:szCs w:val="42"/>
         </w:rPr>
+        <w:lastRenderedPageBreak/>
         <w:t>Home page data</w:t>
       </w:r>
     </w:p>
@@ -57,11 +1618,9 @@
             <w:pPr>
               <w:jc w:val="center"/>
             </w:pPr>
-            <w:proofErr w:type="spellStart"/>
             <w:r>
               <w:t>url</w:t>
             </w:r>
-            <w:proofErr w:type="spellEnd"/>
           </w:p>
         </w:tc>
         <w:tc>
@@ -132,19 +1691,11 @@
               </w:rPr>
               <w:t>/</w:t>
             </w:r>
-            <w:proofErr w:type="spellStart"/>
             <w:r>
               <w:rPr>
                 <w:color w:val="2E74B5" w:themeColor="accent1" w:themeShade="BF"/>
               </w:rPr>
-              <w:t>api</w:t>
-            </w:r>
-            <w:proofErr w:type="spellEnd"/>
-            <w:r>
-              <w:rPr>
-                <w:color w:val="2E74B5" w:themeColor="accent1" w:themeShade="BF"/>
-              </w:rPr>
-              <w:t>/</w:t>
+              <w:t>api/</w:t>
             </w:r>
             <w:r>
               <w:rPr>
@@ -277,7 +1828,7 @@
                     </pic:cNvPicPr>
                   </pic:nvPicPr>
                   <pic:blipFill>
-                    <a:blip r:embed="rId4">
+                    <a:blip r:embed="rId9">
                       <a:extLst>
                         <a:ext uri="{28A0092B-C50C-407E-A947-70E740481C1C}">
                           <a14:useLocalDpi xmlns:a14="http://schemas.microsoft.com/office/drawing/2010/main" val="0"/>
@@ -396,11 +1947,9 @@
             <w:pPr>
               <w:jc w:val="center"/>
             </w:pPr>
-            <w:proofErr w:type="spellStart"/>
             <w:r>
               <w:t>url</w:t>
             </w:r>
-            <w:proofErr w:type="spellEnd"/>
           </w:p>
         </w:tc>
         <w:tc>
@@ -470,36 +2019,26 @@
               <w:rPr>
                 <w:color w:val="2E74B5" w:themeColor="accent1" w:themeShade="BF"/>
               </w:rPr>
+              <w:t>/api</w:t>
+            </w:r>
+            <w:r>
+              <w:rPr>
+                <w:color w:val="2E74B5" w:themeColor="accent1" w:themeShade="BF"/>
+              </w:rPr>
               <w:t>/</w:t>
             </w:r>
-            <w:proofErr w:type="spellStart"/>
             <w:r>
               <w:rPr>
                 <w:color w:val="2E74B5" w:themeColor="accent1" w:themeShade="BF"/>
               </w:rPr>
-              <w:t>api</w:t>
-            </w:r>
-            <w:proofErr w:type="spellEnd"/>
+              <w:t>postDetails</w:t>
+            </w:r>
             <w:r>
               <w:rPr>
                 <w:color w:val="2E74B5" w:themeColor="accent1" w:themeShade="BF"/>
               </w:rPr>
               <w:t>/</w:t>
             </w:r>
-            <w:proofErr w:type="spellStart"/>
-            <w:r>
-              <w:rPr>
-                <w:color w:val="2E74B5" w:themeColor="accent1" w:themeShade="BF"/>
-              </w:rPr>
-              <w:t>postDetails</w:t>
-            </w:r>
-            <w:proofErr w:type="spellEnd"/>
-            <w:r>
-              <w:rPr>
-                <w:color w:val="2E74B5" w:themeColor="accent1" w:themeShade="BF"/>
-              </w:rPr>
-              <w:t>/</w:t>
-            </w:r>
           </w:p>
         </w:tc>
         <w:tc>
@@ -523,14 +2062,12 @@
             <w:pPr>
               <w:jc w:val="center"/>
             </w:pPr>
-            <w:proofErr w:type="spellStart"/>
             <w:r>
               <w:t>p</w:t>
             </w:r>
             <w:r>
               <w:t>ost_id</w:t>
             </w:r>
-            <w:proofErr w:type="spellEnd"/>
           </w:p>
         </w:tc>
         <w:tc>
@@ -645,7 +2182,7 @@
                     </pic:cNvPicPr>
                   </pic:nvPicPr>
                   <pic:blipFill>
-                    <a:blip r:embed="rId5">
+                    <a:blip r:embed="rId10">
                       <a:extLst>
                         <a:ext uri="{28A0092B-C50C-407E-A947-70E740481C1C}">
                           <a14:useLocalDpi xmlns:a14="http://schemas.microsoft.com/office/drawing/2010/main" val="0"/>
@@ -677,6 +2214,15 @@
         </w:drawing>
       </w:r>
     </w:p>
+    <w:p/>
+    <w:p/>
+    <w:p/>
+    <w:p>
+      <w:r>
+        <w:lastRenderedPageBreak/>
+        <w:t>------------------------------------------------------------------------------------------------------------------------------------------</w:t>
+      </w:r>
+    </w:p>
     <w:p>
       <w:pPr>
         <w:rPr>
@@ -686,17 +2232,15 @@
           <w:szCs w:val="34"/>
         </w:rPr>
       </w:pPr>
-    </w:p>
-    <w:p>
-      <w:pPr>
-        <w:jc w:val="center"/>
+      <w:r>
         <w:rPr>
           <w:b/>
           <w:bCs/>
           <w:sz w:val="34"/>
           <w:szCs w:val="34"/>
         </w:rPr>
-      </w:pPr>
+        <w:tab/>
+      </w:r>
       <w:r>
         <w:rPr>
           <w:b/>
@@ -704,7 +2248,7 @@
           <w:sz w:val="34"/>
           <w:szCs w:val="34"/>
         </w:rPr>
-        <w:t>Signup</w:t>
+        <w:tab/>
       </w:r>
       <w:r>
         <w:rPr>
@@ -713,443 +2257,17 @@
           <w:sz w:val="34"/>
           <w:szCs w:val="34"/>
         </w:rPr>
-        <w:t xml:space="preserve"> process</w:t>
-      </w:r>
-    </w:p>
-    <w:p>
-      <w:r>
         <w:tab/>
       </w:r>
       <w:r>
-        <w:tab/>
-        <w:t>==============[]-----with error  input data---------- [] =====================</w:t>
-      </w:r>
-    </w:p>
-    <w:p/>
-    <w:tbl>
-      <w:tblPr>
-        <w:tblStyle w:val="TableGrid"/>
-        <w:tblW w:w="10345" w:type="dxa"/>
-        <w:tblLook w:val="04A0" w:firstRow="1" w:lastRow="0" w:firstColumn="1" w:lastColumn="0" w:noHBand="0" w:noVBand="1"/>
-      </w:tblPr>
-      <w:tblGrid>
-        <w:gridCol w:w="1644"/>
-        <w:gridCol w:w="1839"/>
-        <w:gridCol w:w="2125"/>
-        <w:gridCol w:w="1888"/>
-        <w:gridCol w:w="2849"/>
-      </w:tblGrid>
-      <w:tr>
-        <w:tc>
-          <w:tcPr>
-            <w:tcW w:w="1644" w:type="dxa"/>
-          </w:tcPr>
-          <w:p>
-            <w:pPr>
-              <w:jc w:val="center"/>
-            </w:pPr>
-            <w:proofErr w:type="spellStart"/>
-            <w:r>
-              <w:t>url</w:t>
-            </w:r>
-            <w:proofErr w:type="spellEnd"/>
-          </w:p>
-        </w:tc>
-        <w:tc>
-          <w:tcPr>
-            <w:tcW w:w="1839" w:type="dxa"/>
-          </w:tcPr>
-          <w:p>
-            <w:pPr>
-              <w:jc w:val="center"/>
-            </w:pPr>
-            <w:r>
-              <w:t>method</w:t>
-            </w:r>
-          </w:p>
-        </w:tc>
-        <w:tc>
-          <w:tcPr>
-            <w:tcW w:w="2125" w:type="dxa"/>
-          </w:tcPr>
-          <w:p>
-            <w:pPr>
-              <w:jc w:val="center"/>
-            </w:pPr>
-            <w:r>
-              <w:t>parameter</w:t>
-            </w:r>
-          </w:p>
-        </w:tc>
-        <w:tc>
-          <w:tcPr>
-            <w:tcW w:w="1888" w:type="dxa"/>
-          </w:tcPr>
-          <w:p>
-            <w:pPr>
-              <w:jc w:val="center"/>
-            </w:pPr>
-            <w:r>
-              <w:t>value</w:t>
-            </w:r>
-          </w:p>
-        </w:tc>
-        <w:tc>
-          <w:tcPr>
-            <w:tcW w:w="2849" w:type="dxa"/>
-          </w:tcPr>
-          <w:p>
-            <w:pPr>
-              <w:jc w:val="center"/>
-            </w:pPr>
-            <w:r>
-              <w:t>note</w:t>
-            </w:r>
-          </w:p>
-        </w:tc>
-      </w:tr>
-      <w:tr>
-        <w:tc>
-          <w:tcPr>
-            <w:tcW w:w="1644" w:type="dxa"/>
-          </w:tcPr>
-          <w:p>
-            <w:pPr>
-              <w:jc w:val="center"/>
-            </w:pPr>
-            <w:r>
-              <w:rPr>
-                <w:color w:val="2E74B5" w:themeColor="accent1" w:themeShade="BF"/>
-              </w:rPr>
-              <w:t>/</w:t>
-            </w:r>
-            <w:r>
-              <w:rPr>
-                <w:color w:val="2E74B5" w:themeColor="accent1" w:themeShade="BF"/>
-              </w:rPr>
-              <w:t>api/</w:t>
-            </w:r>
-            <w:r>
-              <w:rPr>
-                <w:color w:val="2E74B5" w:themeColor="accent1" w:themeShade="BF"/>
-              </w:rPr>
-              <w:t>register/</w:t>
-            </w:r>
-          </w:p>
-        </w:tc>
-        <w:tc>
-          <w:tcPr>
-            <w:tcW w:w="1839" w:type="dxa"/>
-          </w:tcPr>
-          <w:p>
-            <w:pPr>
-              <w:jc w:val="center"/>
-            </w:pPr>
-            <w:r>
-              <w:t>post</w:t>
-            </w:r>
-          </w:p>
-        </w:tc>
-        <w:tc>
-          <w:tcPr>
-            <w:tcW w:w="2125" w:type="dxa"/>
-          </w:tcPr>
-          <w:p>
-            <w:pPr>
-              <w:jc w:val="center"/>
-            </w:pPr>
-            <w:r>
-              <w:t>name</w:t>
-            </w:r>
-          </w:p>
-        </w:tc>
-        <w:tc>
-          <w:tcPr>
-            <w:tcW w:w="1888" w:type="dxa"/>
-          </w:tcPr>
-          <w:p>
-            <w:pPr>
-              <w:jc w:val="center"/>
-            </w:pPr>
-            <w:r>
-              <w:t>Your name</w:t>
-            </w:r>
-          </w:p>
-        </w:tc>
-        <w:tc>
-          <w:tcPr>
-            <w:tcW w:w="2849" w:type="dxa"/>
-          </w:tcPr>
-          <w:p>
-            <w:pPr>
-              <w:jc w:val="center"/>
-            </w:pPr>
-            <w:r>
-              <w:t>Register new account</w:t>
-            </w:r>
-          </w:p>
-        </w:tc>
-      </w:tr>
-      <w:tr>
-        <w:tc>
-          <w:tcPr>
-            <w:tcW w:w="1644" w:type="dxa"/>
-          </w:tcPr>
-          <w:p>
-            <w:pPr>
-              <w:jc w:val="center"/>
-            </w:pPr>
-          </w:p>
-        </w:tc>
-        <w:tc>
-          <w:tcPr>
-            <w:tcW w:w="1839" w:type="dxa"/>
-          </w:tcPr>
-          <w:p>
-            <w:pPr>
-              <w:jc w:val="center"/>
-            </w:pPr>
-          </w:p>
-        </w:tc>
-        <w:tc>
-          <w:tcPr>
-            <w:tcW w:w="2125" w:type="dxa"/>
-          </w:tcPr>
-          <w:p>
-            <w:pPr>
-              <w:jc w:val="center"/>
-            </w:pPr>
-            <w:r>
-              <w:t>password</w:t>
-            </w:r>
-          </w:p>
-        </w:tc>
-        <w:tc>
-          <w:tcPr>
-            <w:tcW w:w="1888" w:type="dxa"/>
-          </w:tcPr>
-          <w:p>
-            <w:pPr>
-              <w:jc w:val="center"/>
-            </w:pPr>
-            <w:r>
-              <w:t>Your pass</w:t>
-            </w:r>
-          </w:p>
-        </w:tc>
-        <w:tc>
-          <w:tcPr>
-            <w:tcW w:w="2849" w:type="dxa"/>
-          </w:tcPr>
-          <w:p>
-            <w:pPr>
-              <w:jc w:val="center"/>
-            </w:pPr>
-          </w:p>
-        </w:tc>
-      </w:tr>
-      <w:tr>
-        <w:tc>
-          <w:tcPr>
-            <w:tcW w:w="1644" w:type="dxa"/>
-          </w:tcPr>
-          <w:p>
-            <w:pPr>
-              <w:jc w:val="center"/>
-            </w:pPr>
-          </w:p>
-        </w:tc>
-        <w:tc>
-          <w:tcPr>
-            <w:tcW w:w="1839" w:type="dxa"/>
-          </w:tcPr>
-          <w:p>
-            <w:pPr>
-              <w:jc w:val="center"/>
-            </w:pPr>
-          </w:p>
-        </w:tc>
-        <w:tc>
-          <w:tcPr>
-            <w:tcW w:w="2125" w:type="dxa"/>
-          </w:tcPr>
-          <w:p>
-            <w:pPr>
-              <w:jc w:val="center"/>
-            </w:pPr>
-            <w:r>
-              <w:t>email</w:t>
-            </w:r>
-          </w:p>
-        </w:tc>
-        <w:tc>
-          <w:tcPr>
-            <w:tcW w:w="1888" w:type="dxa"/>
-          </w:tcPr>
-          <w:p>
-            <w:pPr>
-              <w:jc w:val="center"/>
-            </w:pPr>
-            <w:r>
-              <w:t>Your email</w:t>
-            </w:r>
-          </w:p>
-        </w:tc>
-        <w:tc>
-          <w:tcPr>
-            <w:tcW w:w="2849" w:type="dxa"/>
-          </w:tcPr>
-          <w:p>
-            <w:pPr>
-              <w:jc w:val="center"/>
-            </w:pPr>
-          </w:p>
-        </w:tc>
-      </w:tr>
-    </w:tbl>
-    <w:p/>
-    <w:p>
-      <w:bookmarkStart w:id="0" w:name="_GoBack"/>
-      <w:r>
-        <w:rPr>
-          <w:noProof/>
-        </w:rPr>
-        <w:drawing>
-          <wp:inline distT="0" distB="0" distL="0" distR="0">
-            <wp:extent cx="5943600" cy="1719618"/>
-            <wp:effectExtent l="0" t="0" r="0" b="0"/>
-            <wp:docPr id="3" name="Picture 3" descr="C:\xampp\htdocs\aqar_project\screenshot\2020-04-17_203356.png"/>
-            <wp:cNvGraphicFramePr>
-              <a:graphicFrameLocks xmlns:a="http://schemas.openxmlformats.org/drawingml/2006/main" noChangeAspect="1"/>
-            </wp:cNvGraphicFramePr>
-            <a:graphic xmlns:a="http://schemas.openxmlformats.org/drawingml/2006/main">
-              <a:graphicData uri="http://schemas.openxmlformats.org/drawingml/2006/picture">
-                <pic:pic xmlns:pic="http://schemas.openxmlformats.org/drawingml/2006/picture">
-                  <pic:nvPicPr>
-                    <pic:cNvPr id="0" name="Picture 3" descr="C:\xampp\htdocs\aqar_project\screenshot\2020-04-17_203356.png"/>
-                    <pic:cNvPicPr>
-                      <a:picLocks noChangeAspect="1" noChangeArrowheads="1"/>
-                    </pic:cNvPicPr>
-                  </pic:nvPicPr>
-                  <pic:blipFill>
-                    <a:blip r:embed="rId6">
-                      <a:extLst>
-                        <a:ext uri="{28A0092B-C50C-407E-A947-70E740481C1C}">
-                          <a14:useLocalDpi xmlns:a14="http://schemas.microsoft.com/office/drawing/2010/main" val="0"/>
-                        </a:ext>
-                      </a:extLst>
-                    </a:blip>
-                    <a:srcRect/>
-                    <a:stretch>
-                      <a:fillRect/>
-                    </a:stretch>
-                  </pic:blipFill>
-                  <pic:spPr bwMode="auto">
-                    <a:xfrm>
-                      <a:off x="0" y="0"/>
-                      <a:ext cx="5983767" cy="1731239"/>
-                    </a:xfrm>
-                    <a:prstGeom prst="rect">
-                      <a:avLst/>
-                    </a:prstGeom>
-                    <a:noFill/>
-                    <a:ln>
-                      <a:noFill/>
-                    </a:ln>
-                  </pic:spPr>
-                </pic:pic>
-              </a:graphicData>
-            </a:graphic>
-          </wp:inline>
-        </w:drawing>
-      </w:r>
-      <w:bookmarkEnd w:id="0"/>
-    </w:p>
-    <w:p>
-      <w:r>
-        <w:tab/>
-      </w:r>
-      <w:r>
-        <w:tab/>
-        <w:t>==============[]-----with correct input data---------- [] =====================</w:t>
-      </w:r>
-    </w:p>
-    <w:p>
-      <w:r>
-        <w:rPr>
-          <w:noProof/>
-        </w:rPr>
-        <w:drawing>
-          <wp:inline distT="0" distB="0" distL="0" distR="0">
-            <wp:extent cx="5936615" cy="2136140"/>
-            <wp:effectExtent l="0" t="0" r="6985" b="0"/>
-            <wp:docPr id="4" name="Picture 4" descr="C:\xampp\htdocs\aqar_project\screenshot\2020-04-17_203522.png"/>
-            <wp:cNvGraphicFramePr>
-              <a:graphicFrameLocks xmlns:a="http://schemas.openxmlformats.org/drawingml/2006/main" noChangeAspect="1"/>
-            </wp:cNvGraphicFramePr>
-            <a:graphic xmlns:a="http://schemas.openxmlformats.org/drawingml/2006/main">
-              <a:graphicData uri="http://schemas.openxmlformats.org/drawingml/2006/picture">
-                <pic:pic xmlns:pic="http://schemas.openxmlformats.org/drawingml/2006/picture">
-                  <pic:nvPicPr>
-                    <pic:cNvPr id="0" name="Picture 4" descr="C:\xampp\htdocs\aqar_project\screenshot\2020-04-17_203522.png"/>
-                    <pic:cNvPicPr>
-                      <a:picLocks noChangeAspect="1" noChangeArrowheads="1"/>
-                    </pic:cNvPicPr>
-                  </pic:nvPicPr>
-                  <pic:blipFill>
-                    <a:blip r:embed="rId7">
-                      <a:extLst>
-                        <a:ext uri="{28A0092B-C50C-407E-A947-70E740481C1C}">
-                          <a14:useLocalDpi xmlns:a14="http://schemas.microsoft.com/office/drawing/2010/main" val="0"/>
-                        </a:ext>
-                      </a:extLst>
-                    </a:blip>
-                    <a:srcRect/>
-                    <a:stretch>
-                      <a:fillRect/>
-                    </a:stretch>
-                  </pic:blipFill>
-                  <pic:spPr bwMode="auto">
-                    <a:xfrm>
-                      <a:off x="0" y="0"/>
-                      <a:ext cx="5936615" cy="2136140"/>
-                    </a:xfrm>
-                    <a:prstGeom prst="rect">
-                      <a:avLst/>
-                    </a:prstGeom>
-                    <a:noFill/>
-                    <a:ln>
-                      <a:noFill/>
-                    </a:ln>
-                  </pic:spPr>
-                </pic:pic>
-              </a:graphicData>
-            </a:graphic>
-          </wp:inline>
-        </w:drawing>
-      </w:r>
-    </w:p>
-    <w:p/>
-    <w:p/>
-    <w:p/>
-    <w:p/>
-    <w:p/>
-    <w:p/>
-    <w:p/>
-    <w:p>
-      <w:r>
-        <w:t>------------------------------------------------------------------------------------------------------------------------------------------</w:t>
-      </w:r>
-    </w:p>
-    <w:p>
-      <w:pPr>
         <w:rPr>
           <w:b/>
           <w:bCs/>
           <w:sz w:val="34"/>
           <w:szCs w:val="34"/>
         </w:rPr>
-      </w:pPr>
+        <w:tab/>
+      </w:r>
       <w:r>
         <w:rPr>
           <w:b/>
@@ -1166,535 +2284,7 @@
           <w:sz w:val="34"/>
           <w:szCs w:val="34"/>
         </w:rPr>
-        <w:tab/>
-      </w:r>
-      <w:r>
-        <w:rPr>
-          <w:b/>
-          <w:bCs/>
-          <w:sz w:val="34"/>
-          <w:szCs w:val="34"/>
-        </w:rPr>
-        <w:tab/>
-      </w:r>
-      <w:r>
-        <w:rPr>
-          <w:b/>
-          <w:bCs/>
-          <w:sz w:val="34"/>
-          <w:szCs w:val="34"/>
-        </w:rPr>
-        <w:tab/>
-      </w:r>
-      <w:r>
-        <w:rPr>
-          <w:b/>
-          <w:bCs/>
-          <w:sz w:val="34"/>
-          <w:szCs w:val="34"/>
-        </w:rPr>
-        <w:tab/>
-        <w:t>Login process</w:t>
-      </w:r>
-    </w:p>
-    <w:tbl>
-      <w:tblPr>
-        <w:tblStyle w:val="TableGrid"/>
-        <w:tblW w:w="10345" w:type="dxa"/>
-        <w:tblLook w:val="04A0" w:firstRow="1" w:lastRow="0" w:firstColumn="1" w:lastColumn="0" w:noHBand="0" w:noVBand="1"/>
-      </w:tblPr>
-      <w:tblGrid>
-        <w:gridCol w:w="1688"/>
-        <w:gridCol w:w="1831"/>
-        <w:gridCol w:w="2116"/>
-        <w:gridCol w:w="1878"/>
-        <w:gridCol w:w="2832"/>
-      </w:tblGrid>
-      <w:tr>
-        <w:tc>
-          <w:tcPr>
-            <w:tcW w:w="1688" w:type="dxa"/>
-            <w:shd w:val="clear" w:color="auto" w:fill="auto"/>
-          </w:tcPr>
-          <w:p>
-            <w:pPr>
-              <w:jc w:val="center"/>
-              <w:rPr>
-                <w:b/>
-                <w:bCs/>
-              </w:rPr>
-            </w:pPr>
-            <w:proofErr w:type="spellStart"/>
-            <w:r>
-              <w:rPr>
-                <w:b/>
-                <w:bCs/>
-              </w:rPr>
-              <w:t>url</w:t>
-            </w:r>
-            <w:proofErr w:type="spellEnd"/>
-          </w:p>
-        </w:tc>
-        <w:tc>
-          <w:tcPr>
-            <w:tcW w:w="1831" w:type="dxa"/>
-            <w:shd w:val="clear" w:color="auto" w:fill="auto"/>
-          </w:tcPr>
-          <w:p>
-            <w:pPr>
-              <w:jc w:val="center"/>
-              <w:rPr>
-                <w:b/>
-                <w:bCs/>
-              </w:rPr>
-            </w:pPr>
-            <w:r>
-              <w:rPr>
-                <w:b/>
-                <w:bCs/>
-              </w:rPr>
-              <w:t>method</w:t>
-            </w:r>
-          </w:p>
-        </w:tc>
-        <w:tc>
-          <w:tcPr>
-            <w:tcW w:w="2116" w:type="dxa"/>
-            <w:shd w:val="clear" w:color="auto" w:fill="auto"/>
-          </w:tcPr>
-          <w:p>
-            <w:pPr>
-              <w:jc w:val="center"/>
-              <w:rPr>
-                <w:b/>
-                <w:bCs/>
-              </w:rPr>
-            </w:pPr>
-            <w:r>
-              <w:rPr>
-                <w:b/>
-                <w:bCs/>
-              </w:rPr>
-              <w:t>parameter</w:t>
-            </w:r>
-          </w:p>
-        </w:tc>
-        <w:tc>
-          <w:tcPr>
-            <w:tcW w:w="1878" w:type="dxa"/>
-            <w:shd w:val="clear" w:color="auto" w:fill="auto"/>
-          </w:tcPr>
-          <w:p>
-            <w:pPr>
-              <w:jc w:val="center"/>
-              <w:rPr>
-                <w:b/>
-                <w:bCs/>
-              </w:rPr>
-            </w:pPr>
-            <w:r>
-              <w:rPr>
-                <w:b/>
-                <w:bCs/>
-              </w:rPr>
-              <w:t>value</w:t>
-            </w:r>
-          </w:p>
-        </w:tc>
-        <w:tc>
-          <w:tcPr>
-            <w:tcW w:w="2832" w:type="dxa"/>
-            <w:shd w:val="clear" w:color="auto" w:fill="auto"/>
-          </w:tcPr>
-          <w:p>
-            <w:pPr>
-              <w:jc w:val="center"/>
-              <w:rPr>
-                <w:b/>
-                <w:bCs/>
-              </w:rPr>
-            </w:pPr>
-            <w:r>
-              <w:rPr>
-                <w:b/>
-                <w:bCs/>
-              </w:rPr>
-              <w:t>note</w:t>
-            </w:r>
-          </w:p>
-        </w:tc>
-      </w:tr>
-      <w:tr>
-        <w:tc>
-          <w:tcPr>
-            <w:tcW w:w="1688" w:type="dxa"/>
-          </w:tcPr>
-          <w:p>
-            <w:pPr>
-              <w:jc w:val="center"/>
-            </w:pPr>
-            <w:r>
-              <w:rPr>
-                <w:color w:val="2E74B5" w:themeColor="accent1" w:themeShade="BF"/>
-              </w:rPr>
-              <w:t>/</w:t>
-            </w:r>
-            <w:proofErr w:type="spellStart"/>
-            <w:r>
-              <w:rPr>
-                <w:color w:val="2E74B5" w:themeColor="accent1" w:themeShade="BF"/>
-              </w:rPr>
-              <w:t>l</w:t>
-            </w:r>
-            <w:r>
-              <w:rPr>
-                <w:color w:val="2E74B5" w:themeColor="accent1" w:themeShade="BF"/>
-              </w:rPr>
-              <w:t>api</w:t>
-            </w:r>
-            <w:proofErr w:type="spellEnd"/>
-            <w:r>
-              <w:rPr>
-                <w:color w:val="2E74B5" w:themeColor="accent1" w:themeShade="BF"/>
-              </w:rPr>
-              <w:t>/</w:t>
-            </w:r>
-            <w:proofErr w:type="spellStart"/>
-            <w:r>
-              <w:rPr>
-                <w:color w:val="2E74B5" w:themeColor="accent1" w:themeShade="BF"/>
-              </w:rPr>
-              <w:t>ogin</w:t>
-            </w:r>
-            <w:proofErr w:type="spellEnd"/>
-            <w:r>
-              <w:rPr>
-                <w:color w:val="2E74B5" w:themeColor="accent1" w:themeShade="BF"/>
-              </w:rPr>
-              <w:t>/</w:t>
-            </w:r>
-          </w:p>
-        </w:tc>
-        <w:tc>
-          <w:tcPr>
-            <w:tcW w:w="1831" w:type="dxa"/>
-          </w:tcPr>
-          <w:p>
-            <w:pPr>
-              <w:jc w:val="center"/>
-            </w:pPr>
-            <w:r>
-              <w:t>post</w:t>
-            </w:r>
-          </w:p>
-        </w:tc>
-        <w:tc>
-          <w:tcPr>
-            <w:tcW w:w="2116" w:type="dxa"/>
-          </w:tcPr>
-          <w:p>
-            <w:pPr>
-              <w:jc w:val="center"/>
-            </w:pPr>
-            <w:r>
-              <w:t>password</w:t>
-            </w:r>
-          </w:p>
-        </w:tc>
-        <w:tc>
-          <w:tcPr>
-            <w:tcW w:w="1878" w:type="dxa"/>
-          </w:tcPr>
-          <w:p>
-            <w:pPr>
-              <w:jc w:val="center"/>
-            </w:pPr>
-            <w:r>
-              <w:t>Your pass</w:t>
-            </w:r>
-          </w:p>
-        </w:tc>
-        <w:tc>
-          <w:tcPr>
-            <w:tcW w:w="2832" w:type="dxa"/>
-          </w:tcPr>
-          <w:p>
-            <w:pPr>
-              <w:jc w:val="center"/>
-            </w:pPr>
-            <w:r>
-              <w:t>Register new account</w:t>
-            </w:r>
-          </w:p>
-        </w:tc>
-      </w:tr>
-      <w:tr>
-        <w:tc>
-          <w:tcPr>
-            <w:tcW w:w="1688" w:type="dxa"/>
-          </w:tcPr>
-          <w:p>
-            <w:pPr>
-              <w:jc w:val="center"/>
-            </w:pPr>
-          </w:p>
-        </w:tc>
-        <w:tc>
-          <w:tcPr>
-            <w:tcW w:w="1831" w:type="dxa"/>
-          </w:tcPr>
-          <w:p>
-            <w:pPr>
-              <w:jc w:val="center"/>
-            </w:pPr>
-          </w:p>
-        </w:tc>
-        <w:tc>
-          <w:tcPr>
-            <w:tcW w:w="2116" w:type="dxa"/>
-          </w:tcPr>
-          <w:p>
-            <w:pPr>
-              <w:jc w:val="center"/>
-            </w:pPr>
-            <w:r>
-              <w:t>email</w:t>
-            </w:r>
-          </w:p>
-        </w:tc>
-        <w:tc>
-          <w:tcPr>
-            <w:tcW w:w="1878" w:type="dxa"/>
-          </w:tcPr>
-          <w:p>
-            <w:pPr>
-              <w:jc w:val="center"/>
-            </w:pPr>
-            <w:r>
-              <w:t>Your email</w:t>
-            </w:r>
-          </w:p>
-        </w:tc>
-        <w:tc>
-          <w:tcPr>
-            <w:tcW w:w="2832" w:type="dxa"/>
-          </w:tcPr>
-          <w:p>
-            <w:pPr>
-              <w:jc w:val="center"/>
-            </w:pPr>
-          </w:p>
-        </w:tc>
-      </w:tr>
-      <w:tr>
-        <w:tc>
-          <w:tcPr>
-            <w:tcW w:w="1688" w:type="dxa"/>
-          </w:tcPr>
-          <w:p>
-            <w:pPr>
-              <w:jc w:val="center"/>
-            </w:pPr>
-          </w:p>
-        </w:tc>
-        <w:tc>
-          <w:tcPr>
-            <w:tcW w:w="1831" w:type="dxa"/>
-          </w:tcPr>
-          <w:p>
-            <w:pPr>
-              <w:jc w:val="center"/>
-            </w:pPr>
-          </w:p>
-        </w:tc>
-        <w:tc>
-          <w:tcPr>
-            <w:tcW w:w="2116" w:type="dxa"/>
-          </w:tcPr>
-          <w:p>
-            <w:pPr>
-              <w:jc w:val="center"/>
-            </w:pPr>
-          </w:p>
-        </w:tc>
-        <w:tc>
-          <w:tcPr>
-            <w:tcW w:w="1878" w:type="dxa"/>
-          </w:tcPr>
-          <w:p>
-            <w:pPr>
-              <w:jc w:val="center"/>
-            </w:pPr>
-          </w:p>
-        </w:tc>
-        <w:tc>
-          <w:tcPr>
-            <w:tcW w:w="2832" w:type="dxa"/>
-          </w:tcPr>
-          <w:p>
-            <w:pPr>
-              <w:jc w:val="center"/>
-            </w:pPr>
-          </w:p>
-        </w:tc>
-      </w:tr>
-    </w:tbl>
-    <w:p/>
-    <w:p>
-      <w:proofErr w:type="spellStart"/>
-      <w:r>
-        <w:t>Api_token</w:t>
-      </w:r>
-      <w:proofErr w:type="spellEnd"/>
-      <w:r>
-        <w:t xml:space="preserve">  : random generate for each login process</w:t>
-      </w:r>
-    </w:p>
-    <w:p>
-      <w:proofErr w:type="spellStart"/>
-      <w:r>
-        <w:t>Api_token</w:t>
-      </w:r>
-      <w:proofErr w:type="spellEnd"/>
-      <w:r>
-        <w:t xml:space="preserve"> : must passed as parameter for each connection between mobile app and server.</w:t>
-      </w:r>
-    </w:p>
-    <w:p>
-      <w:r>
-        <w:rPr>
-          <w:noProof/>
-        </w:rPr>
-        <w:drawing>
-          <wp:inline distT="0" distB="0" distL="0" distR="0">
-            <wp:extent cx="5936615" cy="1712794"/>
-            <wp:effectExtent l="0" t="0" r="6985" b="1905"/>
-            <wp:docPr id="8" name="Picture 8" descr="C:\xampp\htdocs\aqar_project\screenshot\2020-04-17_203921.png"/>
-            <wp:cNvGraphicFramePr>
-              <a:graphicFrameLocks xmlns:a="http://schemas.openxmlformats.org/drawingml/2006/main" noChangeAspect="1"/>
-            </wp:cNvGraphicFramePr>
-            <a:graphic xmlns:a="http://schemas.openxmlformats.org/drawingml/2006/main">
-              <a:graphicData uri="http://schemas.openxmlformats.org/drawingml/2006/picture">
-                <pic:pic xmlns:pic="http://schemas.openxmlformats.org/drawingml/2006/picture">
-                  <pic:nvPicPr>
-                    <pic:cNvPr id="0" name="Picture 7" descr="C:\xampp\htdocs\aqar_project\screenshot\2020-04-17_203921.png"/>
-                    <pic:cNvPicPr>
-                      <a:picLocks noChangeAspect="1" noChangeArrowheads="1"/>
-                    </pic:cNvPicPr>
-                  </pic:nvPicPr>
-                  <pic:blipFill>
-                    <a:blip r:embed="rId8">
-                      <a:extLst>
-                        <a:ext uri="{28A0092B-C50C-407E-A947-70E740481C1C}">
-                          <a14:useLocalDpi xmlns:a14="http://schemas.microsoft.com/office/drawing/2010/main" val="0"/>
-                        </a:ext>
-                      </a:extLst>
-                    </a:blip>
-                    <a:srcRect/>
-                    <a:stretch>
-                      <a:fillRect/>
-                    </a:stretch>
-                  </pic:blipFill>
-                  <pic:spPr bwMode="auto">
-                    <a:xfrm>
-                      <a:off x="0" y="0"/>
-                      <a:ext cx="5958214" cy="1719026"/>
-                    </a:xfrm>
-                    <a:prstGeom prst="rect">
-                      <a:avLst/>
-                    </a:prstGeom>
-                    <a:noFill/>
-                    <a:ln>
-                      <a:noFill/>
-                    </a:ln>
-                  </pic:spPr>
-                </pic:pic>
-              </a:graphicData>
-            </a:graphic>
-          </wp:inline>
-        </w:drawing>
-      </w:r>
-    </w:p>
-    <w:p/>
-    <w:p/>
-    <w:p/>
-    <w:p/>
-    <w:p/>
-    <w:p/>
-    <w:p/>
-    <w:p/>
-    <w:p/>
-    <w:p/>
-    <w:p/>
-    <w:p/>
-    <w:p>
-      <w:r>
-        <w:lastRenderedPageBreak/>
-        <w:t>------------------------------------------------------------------------------------------------------------------------------------------</w:t>
-      </w:r>
-    </w:p>
-    <w:p>
-      <w:pPr>
-        <w:rPr>
-          <w:b/>
-          <w:bCs/>
-          <w:sz w:val="34"/>
-          <w:szCs w:val="34"/>
-        </w:rPr>
-      </w:pPr>
-      <w:r>
-        <w:rPr>
-          <w:b/>
-          <w:bCs/>
-          <w:sz w:val="34"/>
-          <w:szCs w:val="34"/>
-        </w:rPr>
-        <w:tab/>
-      </w:r>
-      <w:r>
-        <w:rPr>
-          <w:b/>
-          <w:bCs/>
-          <w:sz w:val="34"/>
-          <w:szCs w:val="34"/>
-        </w:rPr>
-        <w:tab/>
-      </w:r>
-      <w:r>
-        <w:rPr>
-          <w:b/>
-          <w:bCs/>
-          <w:sz w:val="34"/>
-          <w:szCs w:val="34"/>
-        </w:rPr>
-        <w:tab/>
-      </w:r>
-      <w:r>
-        <w:rPr>
-          <w:b/>
-          <w:bCs/>
-          <w:sz w:val="34"/>
-          <w:szCs w:val="34"/>
-        </w:rPr>
-        <w:tab/>
-      </w:r>
-      <w:r>
-        <w:rPr>
-          <w:b/>
-          <w:bCs/>
-          <w:sz w:val="34"/>
-          <w:szCs w:val="34"/>
-        </w:rPr>
-        <w:tab/>
-      </w:r>
-      <w:r>
-        <w:rPr>
-          <w:b/>
-          <w:bCs/>
-          <w:sz w:val="34"/>
-          <w:szCs w:val="34"/>
-        </w:rPr>
-        <w:t>My posts</w:t>
+        <w:t>Search</w:t>
       </w:r>
     </w:p>
     <w:tbl>
@@ -1724,7 +2314,6 @@
                 <w:bCs/>
               </w:rPr>
             </w:pPr>
-            <w:proofErr w:type="spellStart"/>
             <w:r>
               <w:rPr>
                 <w:b/>
@@ -1732,7 +2321,6 @@
               </w:rPr>
               <w:t>url</w:t>
             </w:r>
-            <w:proofErr w:type="spellEnd"/>
           </w:p>
         </w:tc>
         <w:tc>
@@ -1839,28 +2427,434 @@
               </w:rPr>
               <w:t>/</w:t>
             </w:r>
-            <w:proofErr w:type="spellStart"/>
             <w:r>
               <w:rPr>
                 <w:color w:val="2E74B5" w:themeColor="accent1" w:themeShade="BF"/>
               </w:rPr>
-              <w:t>api</w:t>
-            </w:r>
-            <w:proofErr w:type="spellEnd"/>
+              <w:t>api/</w:t>
+            </w:r>
             <w:r>
               <w:rPr>
                 <w:color w:val="2E74B5" w:themeColor="accent1" w:themeShade="BF"/>
               </w:rPr>
+              <w:t>search</w:t>
+            </w:r>
+            <w:r>
+              <w:rPr>
+                <w:color w:val="2E74B5" w:themeColor="accent1" w:themeShade="BF"/>
+              </w:rPr>
               <w:t>/</w:t>
             </w:r>
-            <w:proofErr w:type="spellStart"/>
-            <w:r>
+          </w:p>
+        </w:tc>
+        <w:tc>
+          <w:tcPr>
+            <w:tcW w:w="1681" w:type="dxa"/>
+          </w:tcPr>
+          <w:p>
+            <w:pPr>
+              <w:jc w:val="center"/>
+            </w:pPr>
+            <w:r>
+              <w:t>get</w:t>
+            </w:r>
+          </w:p>
+        </w:tc>
+        <w:tc>
+          <w:tcPr>
+            <w:tcW w:w="1961" w:type="dxa"/>
+          </w:tcPr>
+          <w:p>
+            <w:pPr>
+              <w:jc w:val="center"/>
+            </w:pPr>
+            <w:r>
+              <w:t>filterType</w:t>
+            </w:r>
+          </w:p>
+        </w:tc>
+        <w:tc>
+          <w:tcPr>
+            <w:tcW w:w="1687" w:type="dxa"/>
+          </w:tcPr>
+          <w:p>
+            <w:pPr>
+              <w:jc w:val="center"/>
+            </w:pPr>
+            <w:r>
+              <w:t xml:space="preserve">rent </w:t>
+            </w:r>
+            <w:r>
+              <w:t>|</w:t>
+            </w:r>
+            <w:r>
+              <w:t xml:space="preserve"> selling</w:t>
+            </w:r>
+          </w:p>
+        </w:tc>
+        <w:tc>
+          <w:tcPr>
+            <w:tcW w:w="2517" w:type="dxa"/>
+          </w:tcPr>
+          <w:p>
+            <w:pPr>
+              <w:jc w:val="center"/>
+            </w:pPr>
+            <w:r>
+              <w:t>optional</w:t>
+            </w:r>
+          </w:p>
+        </w:tc>
+      </w:tr>
+      <w:tr>
+        <w:tc>
+          <w:tcPr>
+            <w:tcW w:w="2499" w:type="dxa"/>
+          </w:tcPr>
+          <w:p>
+            <w:pPr>
+              <w:jc w:val="center"/>
               <w:rPr>
                 <w:color w:val="2E74B5" w:themeColor="accent1" w:themeShade="BF"/>
               </w:rPr>
+            </w:pPr>
+          </w:p>
+        </w:tc>
+        <w:tc>
+          <w:tcPr>
+            <w:tcW w:w="1681" w:type="dxa"/>
+          </w:tcPr>
+          <w:p>
+            <w:pPr>
+              <w:jc w:val="center"/>
+            </w:pPr>
+          </w:p>
+        </w:tc>
+        <w:tc>
+          <w:tcPr>
+            <w:tcW w:w="1961" w:type="dxa"/>
+          </w:tcPr>
+          <w:p>
+            <w:pPr>
+              <w:jc w:val="center"/>
+            </w:pPr>
+            <w:r>
+              <w:t>searchFor</w:t>
+            </w:r>
+          </w:p>
+        </w:tc>
+        <w:tc>
+          <w:tcPr>
+            <w:tcW w:w="1687" w:type="dxa"/>
+          </w:tcPr>
+          <w:p>
+            <w:pPr>
+              <w:jc w:val="center"/>
+            </w:pPr>
+            <w:r>
+              <w:t xml:space="preserve">Search text </w:t>
+            </w:r>
+          </w:p>
+        </w:tc>
+        <w:tc>
+          <w:tcPr>
+            <w:tcW w:w="2517" w:type="dxa"/>
+          </w:tcPr>
+          <w:p>
+            <w:pPr>
+              <w:jc w:val="center"/>
+            </w:pPr>
+            <w:r>
+              <w:t>optional</w:t>
+            </w:r>
+          </w:p>
+        </w:tc>
+      </w:tr>
+    </w:tbl>
+    <w:p/>
+    <w:p>
+      <w:r>
+        <w:rPr>
+          <w:noProof/>
+        </w:rPr>
+        <w:drawing>
+          <wp:inline distT="0" distB="0" distL="0" distR="0">
+            <wp:extent cx="5937250" cy="4791075"/>
+            <wp:effectExtent l="0" t="0" r="6350" b="9525"/>
+            <wp:docPr id="27" name="Picture 27" descr="C:\Users\tarek\Desktop\aqar_api\search.jpg"/>
+            <wp:cNvGraphicFramePr>
+              <a:graphicFrameLocks xmlns:a="http://schemas.openxmlformats.org/drawingml/2006/main" noChangeAspect="1"/>
+            </wp:cNvGraphicFramePr>
+            <a:graphic xmlns:a="http://schemas.openxmlformats.org/drawingml/2006/main">
+              <a:graphicData uri="http://schemas.openxmlformats.org/drawingml/2006/picture">
+                <pic:pic xmlns:pic="http://schemas.openxmlformats.org/drawingml/2006/picture">
+                  <pic:nvPicPr>
+                    <pic:cNvPr id="0" name="Picture 11" descr="C:\Users\tarek\Desktop\aqar_api\search.jpg"/>
+                    <pic:cNvPicPr>
+                      <a:picLocks noChangeAspect="1" noChangeArrowheads="1"/>
+                    </pic:cNvPicPr>
+                  </pic:nvPicPr>
+                  <pic:blipFill>
+                    <a:blip r:embed="rId11">
+                      <a:extLst>
+                        <a:ext uri="{28A0092B-C50C-407E-A947-70E740481C1C}">
+                          <a14:useLocalDpi xmlns:a14="http://schemas.microsoft.com/office/drawing/2010/main" val="0"/>
+                        </a:ext>
+                      </a:extLst>
+                    </a:blip>
+                    <a:srcRect/>
+                    <a:stretch>
+                      <a:fillRect/>
+                    </a:stretch>
+                  </pic:blipFill>
+                  <pic:spPr bwMode="auto">
+                    <a:xfrm>
+                      <a:off x="0" y="0"/>
+                      <a:ext cx="5937250" cy="4791075"/>
+                    </a:xfrm>
+                    <a:prstGeom prst="rect">
+                      <a:avLst/>
+                    </a:prstGeom>
+                    <a:noFill/>
+                    <a:ln>
+                      <a:noFill/>
+                    </a:ln>
+                  </pic:spPr>
+                </pic:pic>
+              </a:graphicData>
+            </a:graphic>
+          </wp:inline>
+        </w:drawing>
+      </w:r>
+    </w:p>
+    <w:p/>
+    <w:p/>
+    <w:p/>
+    <w:p/>
+    <w:p/>
+    <w:p/>
+    <w:p>
+      <w:r>
+        <w:lastRenderedPageBreak/>
+        <w:t>------------------------------------------------------------------------------------------------------------------------------------------</w:t>
+      </w:r>
+    </w:p>
+    <w:p>
+      <w:pPr>
+        <w:rPr>
+          <w:b/>
+          <w:bCs/>
+          <w:sz w:val="34"/>
+          <w:szCs w:val="34"/>
+        </w:rPr>
+      </w:pPr>
+      <w:r>
+        <w:rPr>
+          <w:b/>
+          <w:bCs/>
+          <w:sz w:val="34"/>
+          <w:szCs w:val="34"/>
+        </w:rPr>
+        <w:tab/>
+      </w:r>
+      <w:r>
+        <w:rPr>
+          <w:b/>
+          <w:bCs/>
+          <w:sz w:val="34"/>
+          <w:szCs w:val="34"/>
+        </w:rPr>
+        <w:tab/>
+      </w:r>
+      <w:r>
+        <w:rPr>
+          <w:b/>
+          <w:bCs/>
+          <w:sz w:val="34"/>
+          <w:szCs w:val="34"/>
+        </w:rPr>
+        <w:tab/>
+      </w:r>
+      <w:r>
+        <w:rPr>
+          <w:b/>
+          <w:bCs/>
+          <w:sz w:val="34"/>
+          <w:szCs w:val="34"/>
+        </w:rPr>
+        <w:tab/>
+      </w:r>
+      <w:r>
+        <w:rPr>
+          <w:b/>
+          <w:bCs/>
+          <w:sz w:val="34"/>
+          <w:szCs w:val="34"/>
+        </w:rPr>
+        <w:tab/>
+      </w:r>
+      <w:r>
+        <w:rPr>
+          <w:b/>
+          <w:bCs/>
+          <w:sz w:val="34"/>
+          <w:szCs w:val="34"/>
+        </w:rPr>
+        <w:t>My posts</w:t>
+      </w:r>
+    </w:p>
+    <w:tbl>
+      <w:tblPr>
+        <w:tblStyle w:val="TableGrid"/>
+        <w:tblW w:w="10345" w:type="dxa"/>
+        <w:tblLook w:val="04A0" w:firstRow="1" w:lastRow="0" w:firstColumn="1" w:lastColumn="0" w:noHBand="0" w:noVBand="1"/>
+      </w:tblPr>
+      <w:tblGrid>
+        <w:gridCol w:w="2499"/>
+        <w:gridCol w:w="1681"/>
+        <w:gridCol w:w="1961"/>
+        <w:gridCol w:w="1687"/>
+        <w:gridCol w:w="2517"/>
+      </w:tblGrid>
+      <w:tr>
+        <w:tc>
+          <w:tcPr>
+            <w:tcW w:w="2499" w:type="dxa"/>
+            <w:shd w:val="clear" w:color="auto" w:fill="auto"/>
+          </w:tcPr>
+          <w:p>
+            <w:pPr>
+              <w:jc w:val="center"/>
+              <w:rPr>
+                <w:b/>
+                <w:bCs/>
+              </w:rPr>
+            </w:pPr>
+            <w:r>
+              <w:rPr>
+                <w:b/>
+                <w:bCs/>
+              </w:rPr>
+              <w:t>url</w:t>
+            </w:r>
+          </w:p>
+        </w:tc>
+        <w:tc>
+          <w:tcPr>
+            <w:tcW w:w="1681" w:type="dxa"/>
+            <w:shd w:val="clear" w:color="auto" w:fill="auto"/>
+          </w:tcPr>
+          <w:p>
+            <w:pPr>
+              <w:jc w:val="center"/>
+              <w:rPr>
+                <w:b/>
+                <w:bCs/>
+              </w:rPr>
+            </w:pPr>
+            <w:r>
+              <w:rPr>
+                <w:b/>
+                <w:bCs/>
+              </w:rPr>
+              <w:t>method</w:t>
+            </w:r>
+          </w:p>
+        </w:tc>
+        <w:tc>
+          <w:tcPr>
+            <w:tcW w:w="1961" w:type="dxa"/>
+            <w:shd w:val="clear" w:color="auto" w:fill="auto"/>
+          </w:tcPr>
+          <w:p>
+            <w:pPr>
+              <w:jc w:val="center"/>
+              <w:rPr>
+                <w:b/>
+                <w:bCs/>
+              </w:rPr>
+            </w:pPr>
+            <w:r>
+              <w:rPr>
+                <w:b/>
+                <w:bCs/>
+              </w:rPr>
+              <w:t>parameter</w:t>
+            </w:r>
+          </w:p>
+        </w:tc>
+        <w:tc>
+          <w:tcPr>
+            <w:tcW w:w="1687" w:type="dxa"/>
+            <w:shd w:val="clear" w:color="auto" w:fill="auto"/>
+          </w:tcPr>
+          <w:p>
+            <w:pPr>
+              <w:jc w:val="center"/>
+              <w:rPr>
+                <w:b/>
+                <w:bCs/>
+              </w:rPr>
+            </w:pPr>
+            <w:r>
+              <w:rPr>
+                <w:b/>
+                <w:bCs/>
+              </w:rPr>
+              <w:t>value</w:t>
+            </w:r>
+          </w:p>
+        </w:tc>
+        <w:tc>
+          <w:tcPr>
+            <w:tcW w:w="2517" w:type="dxa"/>
+            <w:shd w:val="clear" w:color="auto" w:fill="auto"/>
+          </w:tcPr>
+          <w:p>
+            <w:pPr>
+              <w:jc w:val="center"/>
+              <w:rPr>
+                <w:b/>
+                <w:bCs/>
+              </w:rPr>
+            </w:pPr>
+            <w:r>
+              <w:rPr>
+                <w:b/>
+                <w:bCs/>
+              </w:rPr>
+              <w:t>note</w:t>
+            </w:r>
+          </w:p>
+        </w:tc>
+      </w:tr>
+      <w:tr>
+        <w:tc>
+          <w:tcPr>
+            <w:tcW w:w="2499" w:type="dxa"/>
+          </w:tcPr>
+          <w:p>
+            <w:pPr>
+              <w:jc w:val="center"/>
+            </w:pPr>
+            <w:r>
+              <w:rPr>
+                <w:color w:val="2E74B5" w:themeColor="accent1" w:themeShade="BF"/>
+              </w:rPr>
+              <w:t>/</w:t>
+            </w:r>
+            <w:r>
+              <w:rPr>
+                <w:color w:val="2E74B5" w:themeColor="accent1" w:themeShade="BF"/>
+              </w:rPr>
+              <w:t>api/</w:t>
+            </w:r>
+            <w:r>
+              <w:rPr>
+                <w:color w:val="2E74B5" w:themeColor="accent1" w:themeShade="BF"/>
+              </w:rPr>
               <w:t>myActiveRent</w:t>
             </w:r>
-            <w:proofErr w:type="spellEnd"/>
             <w:r>
               <w:rPr>
                 <w:color w:val="2E74B5" w:themeColor="accent1" w:themeShade="BF"/>
@@ -1890,11 +2884,9 @@
             <w:pPr>
               <w:jc w:val="center"/>
             </w:pPr>
-            <w:proofErr w:type="spellStart"/>
             <w:r>
               <w:t>api_token</w:t>
             </w:r>
-            <w:proofErr w:type="spellEnd"/>
           </w:p>
         </w:tc>
         <w:tc>
@@ -1957,7 +2949,7 @@
                     </pic:cNvPicPr>
                   </pic:nvPicPr>
                   <pic:blipFill>
-                    <a:blip r:embed="rId9">
+                    <a:blip r:embed="rId12">
                       <a:extLst>
                         <a:ext uri="{28A0092B-C50C-407E-A947-70E740481C1C}">
                           <a14:useLocalDpi xmlns:a14="http://schemas.microsoft.com/office/drawing/2010/main" val="0"/>
@@ -2017,7 +3009,6 @@
                 <w:bCs/>
               </w:rPr>
             </w:pPr>
-            <w:proofErr w:type="spellStart"/>
             <w:r>
               <w:rPr>
                 <w:b/>
@@ -2025,7 +3016,6 @@
               </w:rPr>
               <w:t>url</w:t>
             </w:r>
-            <w:proofErr w:type="spellEnd"/>
           </w:p>
         </w:tc>
         <w:tc>
@@ -2132,34 +3122,24 @@
               </w:rPr>
               <w:t>/</w:t>
             </w:r>
-            <w:proofErr w:type="spellStart"/>
             <w:r>
               <w:rPr>
                 <w:color w:val="2E74B5" w:themeColor="accent1" w:themeShade="BF"/>
               </w:rPr>
-              <w:t>api</w:t>
-            </w:r>
-            <w:proofErr w:type="spellEnd"/>
+              <w:t>api/</w:t>
+            </w:r>
             <w:r>
               <w:rPr>
                 <w:color w:val="2E74B5" w:themeColor="accent1" w:themeShade="BF"/>
               </w:rPr>
+              <w:t>myDisActiveRent</w:t>
+            </w:r>
+            <w:r>
+              <w:rPr>
+                <w:color w:val="2E74B5" w:themeColor="accent1" w:themeShade="BF"/>
+              </w:rPr>
               <w:t>/</w:t>
             </w:r>
-            <w:proofErr w:type="spellStart"/>
-            <w:r>
-              <w:rPr>
-                <w:color w:val="2E74B5" w:themeColor="accent1" w:themeShade="BF"/>
-              </w:rPr>
-              <w:t>myDisActiveRent</w:t>
-            </w:r>
-            <w:proofErr w:type="spellEnd"/>
-            <w:r>
-              <w:rPr>
-                <w:color w:val="2E74B5" w:themeColor="accent1" w:themeShade="BF"/>
-              </w:rPr>
-              <w:t>/</w:t>
-            </w:r>
           </w:p>
         </w:tc>
         <w:tc>
@@ -2183,11 +3163,9 @@
             <w:pPr>
               <w:jc w:val="center"/>
             </w:pPr>
-            <w:proofErr w:type="spellStart"/>
             <w:r>
               <w:t>api_token</w:t>
             </w:r>
-            <w:proofErr w:type="spellEnd"/>
           </w:p>
         </w:tc>
         <w:tc>
@@ -2243,7 +3221,6 @@
                 <w:bCs/>
               </w:rPr>
             </w:pPr>
-            <w:proofErr w:type="spellStart"/>
             <w:r>
               <w:rPr>
                 <w:b/>
@@ -2251,7 +3228,6 @@
               </w:rPr>
               <w:t>url</w:t>
             </w:r>
-            <w:proofErr w:type="spellEnd"/>
           </w:p>
         </w:tc>
         <w:tc>
@@ -2358,34 +3334,24 @@
               </w:rPr>
               <w:t>/</w:t>
             </w:r>
-            <w:proofErr w:type="spellStart"/>
             <w:r>
               <w:rPr>
                 <w:color w:val="2E74B5" w:themeColor="accent1" w:themeShade="BF"/>
               </w:rPr>
-              <w:t>api</w:t>
-            </w:r>
-            <w:proofErr w:type="spellEnd"/>
+              <w:t>api/</w:t>
+            </w:r>
             <w:r>
               <w:rPr>
                 <w:color w:val="2E74B5" w:themeColor="accent1" w:themeShade="BF"/>
               </w:rPr>
+              <w:t>myActiveSell</w:t>
+            </w:r>
+            <w:r>
+              <w:rPr>
+                <w:color w:val="2E74B5" w:themeColor="accent1" w:themeShade="BF"/>
+              </w:rPr>
               <w:t>/</w:t>
             </w:r>
-            <w:proofErr w:type="spellStart"/>
-            <w:r>
-              <w:rPr>
-                <w:color w:val="2E74B5" w:themeColor="accent1" w:themeShade="BF"/>
-              </w:rPr>
-              <w:t>myActiveSell</w:t>
-            </w:r>
-            <w:proofErr w:type="spellEnd"/>
-            <w:r>
-              <w:rPr>
-                <w:color w:val="2E74B5" w:themeColor="accent1" w:themeShade="BF"/>
-              </w:rPr>
-              <w:t>/</w:t>
-            </w:r>
           </w:p>
         </w:tc>
         <w:tc>
@@ -2409,11 +3375,9 @@
             <w:pPr>
               <w:jc w:val="center"/>
             </w:pPr>
-            <w:proofErr w:type="spellStart"/>
             <w:r>
               <w:t>api_token</w:t>
             </w:r>
-            <w:proofErr w:type="spellEnd"/>
           </w:p>
         </w:tc>
         <w:tc>
@@ -2469,7 +3433,6 @@
                 <w:bCs/>
               </w:rPr>
             </w:pPr>
-            <w:proofErr w:type="spellStart"/>
             <w:r>
               <w:rPr>
                 <w:b/>
@@ -2477,7 +3440,6 @@
               </w:rPr>
               <w:t>url</w:t>
             </w:r>
-            <w:proofErr w:type="spellEnd"/>
           </w:p>
         </w:tc>
         <w:tc>
@@ -2584,34 +3546,24 @@
               </w:rPr>
               <w:t>/</w:t>
             </w:r>
-            <w:proofErr w:type="spellStart"/>
             <w:r>
               <w:rPr>
                 <w:color w:val="2E74B5" w:themeColor="accent1" w:themeShade="BF"/>
               </w:rPr>
-              <w:t>api</w:t>
-            </w:r>
-            <w:proofErr w:type="spellEnd"/>
+              <w:t>api/</w:t>
+            </w:r>
             <w:r>
               <w:rPr>
                 <w:color w:val="2E74B5" w:themeColor="accent1" w:themeShade="BF"/>
               </w:rPr>
+              <w:t>myDisActiveSell</w:t>
+            </w:r>
+            <w:r>
+              <w:rPr>
+                <w:color w:val="2E74B5" w:themeColor="accent1" w:themeShade="BF"/>
+              </w:rPr>
               <w:t>/</w:t>
             </w:r>
-            <w:proofErr w:type="spellStart"/>
-            <w:r>
-              <w:rPr>
-                <w:color w:val="2E74B5" w:themeColor="accent1" w:themeShade="BF"/>
-              </w:rPr>
-              <w:t>myDisActiveSell</w:t>
-            </w:r>
-            <w:proofErr w:type="spellEnd"/>
-            <w:r>
-              <w:rPr>
-                <w:color w:val="2E74B5" w:themeColor="accent1" w:themeShade="BF"/>
-              </w:rPr>
-              <w:t>/</w:t>
-            </w:r>
           </w:p>
         </w:tc>
         <w:tc>
@@ -2635,11 +3587,9 @@
             <w:pPr>
               <w:jc w:val="center"/>
             </w:pPr>
-            <w:proofErr w:type="spellStart"/>
             <w:r>
               <w:t>api_token</w:t>
             </w:r>
-            <w:proofErr w:type="spellEnd"/>
           </w:p>
         </w:tc>
         <w:tc>
@@ -2774,7 +3724,6 @@
                 <w:bCs/>
               </w:rPr>
             </w:pPr>
-            <w:proofErr w:type="spellStart"/>
             <w:r>
               <w:rPr>
                 <w:b/>
@@ -2782,7 +3731,6 @@
               </w:rPr>
               <w:t>url</w:t>
             </w:r>
-            <w:proofErr w:type="spellEnd"/>
           </w:p>
         </w:tc>
         <w:tc>
@@ -2889,34 +3837,24 @@
               </w:rPr>
               <w:t>/</w:t>
             </w:r>
-            <w:proofErr w:type="spellStart"/>
             <w:r>
               <w:rPr>
                 <w:color w:val="2E74B5" w:themeColor="accent1" w:themeShade="BF"/>
               </w:rPr>
-              <w:t>api</w:t>
-            </w:r>
-            <w:proofErr w:type="spellEnd"/>
+              <w:t>api/</w:t>
+            </w:r>
             <w:r>
               <w:rPr>
                 <w:color w:val="2E74B5" w:themeColor="accent1" w:themeShade="BF"/>
               </w:rPr>
+              <w:t>insertPost</w:t>
+            </w:r>
+            <w:r>
+              <w:rPr>
+                <w:color w:val="2E74B5" w:themeColor="accent1" w:themeShade="BF"/>
+              </w:rPr>
               <w:t>/</w:t>
             </w:r>
-            <w:proofErr w:type="spellStart"/>
-            <w:r>
-              <w:rPr>
-                <w:color w:val="2E74B5" w:themeColor="accent1" w:themeShade="BF"/>
-              </w:rPr>
-              <w:t>insertPost</w:t>
-            </w:r>
-            <w:proofErr w:type="spellEnd"/>
-            <w:r>
-              <w:rPr>
-                <w:color w:val="2E74B5" w:themeColor="accent1" w:themeShade="BF"/>
-              </w:rPr>
-              <w:t>/</w:t>
-            </w:r>
           </w:p>
         </w:tc>
         <w:tc>
@@ -2940,11 +3878,9 @@
             <w:pPr>
               <w:jc w:val="center"/>
             </w:pPr>
-            <w:proofErr w:type="spellStart"/>
             <w:r>
               <w:t>api_token</w:t>
             </w:r>
-            <w:proofErr w:type="spellEnd"/>
           </w:p>
         </w:tc>
         <w:tc>
@@ -3000,18 +3936,9 @@
             <w:pPr>
               <w:jc w:val="center"/>
             </w:pPr>
-            <w:proofErr w:type="spellStart"/>
-            <w:r>
-              <w:rPr>
-                <w:rFonts w:ascii="Helvetica" w:hAnsi="Helvetica"/>
-                <w:color w:val="505050"/>
-                <w:sz w:val="18"/>
-                <w:szCs w:val="18"/>
-                <w:shd w:val="clear" w:color="auto" w:fill="FFFFFF"/>
-              </w:rPr>
+            <w:r>
               <w:t>post_name</w:t>
             </w:r>
-            <w:proofErr w:type="spellEnd"/>
           </w:p>
         </w:tc>
         <w:tc>
@@ -3066,26 +3993,10 @@
           <w:p>
             <w:pPr>
               <w:jc w:val="center"/>
-              <w:rPr>
-                <w:rFonts w:ascii="Helvetica" w:hAnsi="Helvetica"/>
-                <w:color w:val="505050"/>
-                <w:sz w:val="18"/>
-                <w:szCs w:val="18"/>
-                <w:shd w:val="clear" w:color="auto" w:fill="FFFFFF"/>
-              </w:rPr>
-            </w:pPr>
-            <w:proofErr w:type="spellStart"/>
-            <w:r>
-              <w:rPr>
-                <w:rFonts w:ascii="Helvetica" w:hAnsi="Helvetica"/>
-                <w:color w:val="505050"/>
-                <w:sz w:val="18"/>
-                <w:szCs w:val="18"/>
-                <w:shd w:val="clear" w:color="auto" w:fill="FFFFFF"/>
-              </w:rPr>
+            </w:pPr>
+            <w:r>
               <w:t>post_desc</w:t>
             </w:r>
-            <w:proofErr w:type="spellEnd"/>
           </w:p>
         </w:tc>
         <w:tc>
@@ -3140,26 +4051,10 @@
           <w:p>
             <w:pPr>
               <w:jc w:val="center"/>
-              <w:rPr>
-                <w:rFonts w:ascii="Helvetica" w:hAnsi="Helvetica"/>
-                <w:color w:val="505050"/>
-                <w:sz w:val="18"/>
-                <w:szCs w:val="18"/>
-                <w:shd w:val="clear" w:color="auto" w:fill="FFFFFF"/>
-              </w:rPr>
-            </w:pPr>
-            <w:proofErr w:type="spellStart"/>
-            <w:r>
-              <w:rPr>
-                <w:rFonts w:ascii="Helvetica" w:hAnsi="Helvetica"/>
-                <w:color w:val="505050"/>
-                <w:sz w:val="18"/>
-                <w:szCs w:val="18"/>
-                <w:shd w:val="clear" w:color="auto" w:fill="FFFFFF"/>
-              </w:rPr>
+            </w:pPr>
+            <w:r>
               <w:t>post_address</w:t>
             </w:r>
-            <w:proofErr w:type="spellEnd"/>
           </w:p>
         </w:tc>
         <w:tc>
@@ -3214,22 +4109,8 @@
           <w:p>
             <w:pPr>
               <w:jc w:val="center"/>
-              <w:rPr>
-                <w:rFonts w:ascii="Helvetica" w:hAnsi="Helvetica"/>
-                <w:color w:val="505050"/>
-                <w:sz w:val="18"/>
-                <w:szCs w:val="18"/>
-                <w:shd w:val="clear" w:color="auto" w:fill="FFFFFF"/>
-              </w:rPr>
-            </w:pPr>
-            <w:r>
-              <w:rPr>
-                <w:rFonts w:ascii="Helvetica" w:hAnsi="Helvetica"/>
-                <w:color w:val="505050"/>
-                <w:sz w:val="18"/>
-                <w:szCs w:val="18"/>
-                <w:shd w:val="clear" w:color="auto" w:fill="FFFFFF"/>
-              </w:rPr>
+            </w:pPr>
+            <w:r>
               <w:t>type</w:t>
             </w:r>
           </w:p>
@@ -3286,22 +4167,8 @@
           <w:p>
             <w:pPr>
               <w:jc w:val="center"/>
-              <w:rPr>
-                <w:rFonts w:ascii="Helvetica" w:hAnsi="Helvetica"/>
-                <w:color w:val="505050"/>
-                <w:sz w:val="18"/>
-                <w:szCs w:val="18"/>
-                <w:shd w:val="clear" w:color="auto" w:fill="FFFFFF"/>
-              </w:rPr>
-            </w:pPr>
-            <w:r>
-              <w:rPr>
-                <w:rFonts w:ascii="Helvetica" w:hAnsi="Helvetica"/>
-                <w:color w:val="505050"/>
-                <w:sz w:val="18"/>
-                <w:szCs w:val="18"/>
-                <w:shd w:val="clear" w:color="auto" w:fill="FFFFFF"/>
-              </w:rPr>
+            </w:pPr>
+            <w:r>
               <w:t>mobile</w:t>
             </w:r>
           </w:p>
@@ -3358,22 +4225,8 @@
           <w:p>
             <w:pPr>
               <w:jc w:val="center"/>
-              <w:rPr>
-                <w:rFonts w:ascii="Helvetica" w:hAnsi="Helvetica"/>
-                <w:color w:val="505050"/>
-                <w:sz w:val="18"/>
-                <w:szCs w:val="18"/>
-                <w:shd w:val="clear" w:color="auto" w:fill="FFFFFF"/>
-              </w:rPr>
-            </w:pPr>
-            <w:r>
-              <w:rPr>
-                <w:rFonts w:ascii="Helvetica" w:hAnsi="Helvetica"/>
-                <w:color w:val="505050"/>
-                <w:sz w:val="18"/>
-                <w:szCs w:val="18"/>
-                <w:shd w:val="clear" w:color="auto" w:fill="FFFFFF"/>
-              </w:rPr>
+            </w:pPr>
+            <w:r>
               <w:t>email</w:t>
             </w:r>
           </w:p>
@@ -3430,22 +4283,8 @@
           <w:p>
             <w:pPr>
               <w:jc w:val="center"/>
-              <w:rPr>
-                <w:rFonts w:ascii="Helvetica" w:hAnsi="Helvetica"/>
-                <w:color w:val="505050"/>
-                <w:sz w:val="18"/>
-                <w:szCs w:val="18"/>
-                <w:shd w:val="clear" w:color="auto" w:fill="FFFFFF"/>
-              </w:rPr>
-            </w:pPr>
-            <w:r>
-              <w:rPr>
-                <w:rFonts w:ascii="Helvetica" w:hAnsi="Helvetica"/>
-                <w:color w:val="505050"/>
-                <w:sz w:val="18"/>
-                <w:szCs w:val="18"/>
-                <w:shd w:val="clear" w:color="auto" w:fill="FFFFFF"/>
-              </w:rPr>
+            </w:pPr>
+            <w:r>
               <w:t>price</w:t>
             </w:r>
           </w:p>
@@ -3508,7 +4347,7 @@
                     </pic:cNvPicPr>
                   </pic:nvPicPr>
                   <pic:blipFill>
-                    <a:blip r:embed="rId10">
+                    <a:blip r:embed="rId13">
                       <a:extLst>
                         <a:ext uri="{28A0092B-C50C-407E-A947-70E740481C1C}">
                           <a14:useLocalDpi xmlns:a14="http://schemas.microsoft.com/office/drawing/2010/main" val="0"/>
@@ -3590,7 +4429,6 @@
                 <w:bCs/>
               </w:rPr>
             </w:pPr>
-            <w:proofErr w:type="spellStart"/>
             <w:r>
               <w:rPr>
                 <w:b/>
@@ -3598,7 +4436,6 @@
               </w:rPr>
               <w:t>url</w:t>
             </w:r>
-            <w:proofErr w:type="spellEnd"/>
           </w:p>
         </w:tc>
         <w:tc>
@@ -3703,36 +4540,20 @@
               <w:rPr>
                 <w:color w:val="2E74B5" w:themeColor="accent1" w:themeShade="BF"/>
               </w:rPr>
+              <w:t>/api/</w:t>
+            </w:r>
+            <w:r>
+              <w:rPr>
+                <w:color w:val="2E74B5" w:themeColor="accent1" w:themeShade="BF"/>
+              </w:rPr>
+              <w:t>editPost</w:t>
+            </w:r>
+            <w:r>
+              <w:rPr>
+                <w:color w:val="2E74B5" w:themeColor="accent1" w:themeShade="BF"/>
+              </w:rPr>
               <w:t>/</w:t>
             </w:r>
-            <w:proofErr w:type="spellStart"/>
-            <w:r>
-              <w:rPr>
-                <w:color w:val="2E74B5" w:themeColor="accent1" w:themeShade="BF"/>
-              </w:rPr>
-              <w:t>api</w:t>
-            </w:r>
-            <w:proofErr w:type="spellEnd"/>
-            <w:r>
-              <w:rPr>
-                <w:color w:val="2E74B5" w:themeColor="accent1" w:themeShade="BF"/>
-              </w:rPr>
-              <w:t>/</w:t>
-            </w:r>
-            <w:proofErr w:type="spellStart"/>
-            <w:r>
-              <w:rPr>
-                <w:color w:val="2E74B5" w:themeColor="accent1" w:themeShade="BF"/>
-              </w:rPr>
-              <w:t>editPost</w:t>
-            </w:r>
-            <w:proofErr w:type="spellEnd"/>
-            <w:r>
-              <w:rPr>
-                <w:color w:val="2E74B5" w:themeColor="accent1" w:themeShade="BF"/>
-              </w:rPr>
-              <w:t>/</w:t>
-            </w:r>
           </w:p>
         </w:tc>
         <w:tc>
@@ -3756,11 +4577,9 @@
             <w:pPr>
               <w:jc w:val="center"/>
             </w:pPr>
-            <w:proofErr w:type="spellStart"/>
             <w:r>
               <w:t>api_token</w:t>
             </w:r>
-            <w:proofErr w:type="spellEnd"/>
           </w:p>
         </w:tc>
         <w:tc>
@@ -3816,7 +4635,6 @@
             <w:pPr>
               <w:jc w:val="center"/>
             </w:pPr>
-            <w:proofErr w:type="spellStart"/>
             <w:r>
               <w:rPr>
                 <w:rFonts w:ascii="Helvetica" w:hAnsi="Helvetica"/>
@@ -3827,7 +4645,6 @@
               </w:rPr>
               <w:t>post_id</w:t>
             </w:r>
-            <w:proofErr w:type="spellEnd"/>
           </w:p>
         </w:tc>
         <w:tc>
@@ -3839,13 +4656,8 @@
               <w:jc w:val="center"/>
             </w:pPr>
             <w:r>
-              <w:t xml:space="preserve">Your </w:t>
-            </w:r>
-            <w:proofErr w:type="spellStart"/>
-            <w:r>
-              <w:t>post_id</w:t>
-            </w:r>
-            <w:proofErr w:type="spellEnd"/>
+              <w:t>Your post_id</w:t>
+            </w:r>
           </w:p>
         </w:tc>
         <w:tc>
@@ -3895,7 +4707,7 @@
                     </pic:cNvPicPr>
                   </pic:nvPicPr>
                   <pic:blipFill>
-                    <a:blip r:embed="rId11">
+                    <a:blip r:embed="rId14">
                       <a:extLst>
                         <a:ext uri="{28A0092B-C50C-407E-A947-70E740481C1C}">
                           <a14:useLocalDpi xmlns:a14="http://schemas.microsoft.com/office/drawing/2010/main" val="0"/>
@@ -3985,7 +4797,6 @@
                 <w:bCs/>
               </w:rPr>
             </w:pPr>
-            <w:proofErr w:type="spellStart"/>
             <w:r>
               <w:rPr>
                 <w:b/>
@@ -3993,7 +4804,6 @@
               </w:rPr>
               <w:t>url</w:t>
             </w:r>
-            <w:proofErr w:type="spellEnd"/>
           </w:p>
         </w:tc>
         <w:tc>
@@ -4098,36 +4908,20 @@
               <w:rPr>
                 <w:color w:val="2E74B5" w:themeColor="accent1" w:themeShade="BF"/>
               </w:rPr>
+              <w:t>/api/</w:t>
+            </w:r>
+            <w:r>
+              <w:rPr>
+                <w:color w:val="2E74B5" w:themeColor="accent1" w:themeShade="BF"/>
+              </w:rPr>
+              <w:t>updatePost</w:t>
+            </w:r>
+            <w:r>
+              <w:rPr>
+                <w:color w:val="2E74B5" w:themeColor="accent1" w:themeShade="BF"/>
+              </w:rPr>
               <w:t>/</w:t>
             </w:r>
-            <w:proofErr w:type="spellStart"/>
-            <w:r>
-              <w:rPr>
-                <w:color w:val="2E74B5" w:themeColor="accent1" w:themeShade="BF"/>
-              </w:rPr>
-              <w:t>api</w:t>
-            </w:r>
-            <w:proofErr w:type="spellEnd"/>
-            <w:r>
-              <w:rPr>
-                <w:color w:val="2E74B5" w:themeColor="accent1" w:themeShade="BF"/>
-              </w:rPr>
-              <w:t>/</w:t>
-            </w:r>
-            <w:proofErr w:type="spellStart"/>
-            <w:r>
-              <w:rPr>
-                <w:color w:val="2E74B5" w:themeColor="accent1" w:themeShade="BF"/>
-              </w:rPr>
-              <w:t>updatePost</w:t>
-            </w:r>
-            <w:proofErr w:type="spellEnd"/>
-            <w:r>
-              <w:rPr>
-                <w:color w:val="2E74B5" w:themeColor="accent1" w:themeShade="BF"/>
-              </w:rPr>
-              <w:t>/</w:t>
-            </w:r>
           </w:p>
         </w:tc>
         <w:tc>
@@ -4151,11 +4945,9 @@
             <w:pPr>
               <w:jc w:val="center"/>
             </w:pPr>
-            <w:proofErr w:type="spellStart"/>
             <w:r>
               <w:t>api_token</w:t>
             </w:r>
-            <w:proofErr w:type="spellEnd"/>
           </w:p>
         </w:tc>
         <w:tc>
@@ -4211,14 +5003,12 @@
             <w:pPr>
               <w:jc w:val="center"/>
             </w:pPr>
-            <w:proofErr w:type="spellStart"/>
             <w:r>
               <w:t>p</w:t>
             </w:r>
             <w:r>
               <w:t>ost_id</w:t>
             </w:r>
-            <w:proofErr w:type="spellEnd"/>
           </w:p>
         </w:tc>
         <w:tc>
@@ -4230,13 +5020,8 @@
               <w:jc w:val="center"/>
             </w:pPr>
             <w:r>
-              <w:t xml:space="preserve">Your </w:t>
-            </w:r>
-            <w:proofErr w:type="spellStart"/>
-            <w:r>
-              <w:t>post_id</w:t>
-            </w:r>
-            <w:proofErr w:type="spellEnd"/>
+              <w:t>Your post_id</w:t>
+            </w:r>
           </w:p>
         </w:tc>
         <w:tc>
@@ -4279,7 +5064,6 @@
             <w:pPr>
               <w:jc w:val="center"/>
             </w:pPr>
-            <w:proofErr w:type="spellStart"/>
             <w:r>
               <w:rPr>
                 <w:rFonts w:ascii="Helvetica" w:hAnsi="Helvetica"/>
@@ -4290,7 +5074,6 @@
               </w:rPr>
               <w:t>post_name</w:t>
             </w:r>
-            <w:proofErr w:type="spellEnd"/>
           </w:p>
         </w:tc>
         <w:tc>
@@ -4353,7 +5136,6 @@
                 <w:shd w:val="clear" w:color="auto" w:fill="FFFFFF"/>
               </w:rPr>
             </w:pPr>
-            <w:proofErr w:type="spellStart"/>
             <w:r>
               <w:rPr>
                 <w:rFonts w:ascii="Helvetica" w:hAnsi="Helvetica"/>
@@ -4364,7 +5146,6 @@
               </w:rPr>
               <w:t>post_desc</w:t>
             </w:r>
-            <w:proofErr w:type="spellEnd"/>
           </w:p>
         </w:tc>
         <w:tc>
@@ -4427,7 +5208,6 @@
                 <w:shd w:val="clear" w:color="auto" w:fill="FFFFFF"/>
               </w:rPr>
             </w:pPr>
-            <w:proofErr w:type="spellStart"/>
             <w:r>
               <w:rPr>
                 <w:rFonts w:ascii="Helvetica" w:hAnsi="Helvetica"/>
@@ -4438,7 +5218,6 @@
               </w:rPr>
               <w:t>post_address</w:t>
             </w:r>
-            <w:proofErr w:type="spellEnd"/>
           </w:p>
         </w:tc>
         <w:tc>
@@ -4717,6 +5496,16 @@
                 <w:shd w:val="clear" w:color="auto" w:fill="FFFFFF"/>
               </w:rPr>
             </w:pPr>
+            <w:r>
+              <w:rPr>
+                <w:rFonts w:ascii="Helvetica" w:hAnsi="Helvetica"/>
+                <w:color w:val="505050"/>
+                <w:sz w:val="18"/>
+                <w:szCs w:val="18"/>
+                <w:shd w:val="clear" w:color="auto" w:fill="FFFFFF"/>
+              </w:rPr>
+              <w:t>status</w:t>
+            </w:r>
           </w:p>
         </w:tc>
         <w:tc>
@@ -4727,6 +5516,20 @@
             <w:pPr>
               <w:jc w:val="center"/>
             </w:pPr>
+            <w:r>
+              <w:t>d</w:t>
+            </w:r>
+            <w:bookmarkStart w:id="0" w:name="_GoBack"/>
+            <w:bookmarkEnd w:id="0"/>
+            <w:r>
+              <w:t>isactive</w:t>
+            </w:r>
+            <w:r>
+              <w:t xml:space="preserve"> | </w:t>
+            </w:r>
+            <w:r>
+              <w:t>active</w:t>
+            </w:r>
           </w:p>
         </w:tc>
         <w:tc>
@@ -4765,7 +5568,7 @@
                     </pic:cNvPicPr>
                   </pic:nvPicPr>
                   <pic:blipFill>
-                    <a:blip r:embed="rId12">
+                    <a:blip r:embed="rId15">
                       <a:extLst>
                         <a:ext uri="{28A0092B-C50C-407E-A947-70E740481C1C}">
                           <a14:useLocalDpi xmlns:a14="http://schemas.microsoft.com/office/drawing/2010/main" val="0"/>
@@ -4856,7 +5659,6 @@
                 <w:bCs/>
               </w:rPr>
             </w:pPr>
-            <w:proofErr w:type="spellStart"/>
             <w:r>
               <w:rPr>
                 <w:b/>
@@ -4864,7 +5666,6 @@
               </w:rPr>
               <w:t>url</w:t>
             </w:r>
-            <w:proofErr w:type="spellEnd"/>
           </w:p>
         </w:tc>
         <w:tc>
@@ -4969,36 +5770,20 @@
               <w:rPr>
                 <w:color w:val="2E74B5" w:themeColor="accent1" w:themeShade="BF"/>
               </w:rPr>
+              <w:t>/api/</w:t>
+            </w:r>
+            <w:r>
+              <w:rPr>
+                <w:color w:val="2E74B5" w:themeColor="accent1" w:themeShade="BF"/>
+              </w:rPr>
+              <w:t>deletePost</w:t>
+            </w:r>
+            <w:r>
+              <w:rPr>
+                <w:color w:val="2E74B5" w:themeColor="accent1" w:themeShade="BF"/>
+              </w:rPr>
               <w:t>/</w:t>
             </w:r>
-            <w:proofErr w:type="spellStart"/>
-            <w:r>
-              <w:rPr>
-                <w:color w:val="2E74B5" w:themeColor="accent1" w:themeShade="BF"/>
-              </w:rPr>
-              <w:t>api</w:t>
-            </w:r>
-            <w:proofErr w:type="spellEnd"/>
-            <w:r>
-              <w:rPr>
-                <w:color w:val="2E74B5" w:themeColor="accent1" w:themeShade="BF"/>
-              </w:rPr>
-              <w:t>/</w:t>
-            </w:r>
-            <w:proofErr w:type="spellStart"/>
-            <w:r>
-              <w:rPr>
-                <w:color w:val="2E74B5" w:themeColor="accent1" w:themeShade="BF"/>
-              </w:rPr>
-              <w:t>deletePost</w:t>
-            </w:r>
-            <w:proofErr w:type="spellEnd"/>
-            <w:r>
-              <w:rPr>
-                <w:color w:val="2E74B5" w:themeColor="accent1" w:themeShade="BF"/>
-              </w:rPr>
-              <w:t>/</w:t>
-            </w:r>
           </w:p>
         </w:tc>
         <w:tc>
@@ -5022,11 +5807,9 @@
             <w:pPr>
               <w:jc w:val="center"/>
             </w:pPr>
-            <w:proofErr w:type="spellStart"/>
             <w:r>
               <w:t>api_token</w:t>
             </w:r>
-            <w:proofErr w:type="spellEnd"/>
           </w:p>
         </w:tc>
         <w:tc>
@@ -5082,14 +5865,12 @@
             <w:pPr>
               <w:jc w:val="center"/>
             </w:pPr>
-            <w:proofErr w:type="spellStart"/>
             <w:r>
               <w:t>p</w:t>
             </w:r>
             <w:r>
               <w:t>ost_id</w:t>
             </w:r>
-            <w:proofErr w:type="spellEnd"/>
           </w:p>
         </w:tc>
         <w:tc>
@@ -5101,13 +5882,8 @@
               <w:jc w:val="center"/>
             </w:pPr>
             <w:r>
-              <w:t xml:space="preserve">Your </w:t>
-            </w:r>
-            <w:proofErr w:type="spellStart"/>
-            <w:r>
-              <w:t>post_id</w:t>
-            </w:r>
-            <w:proofErr w:type="spellEnd"/>
+              <w:t>Your post_id</w:t>
+            </w:r>
           </w:p>
         </w:tc>
         <w:tc>
@@ -5145,7 +5921,7 @@
                     </pic:cNvPicPr>
                   </pic:nvPicPr>
                   <pic:blipFill>
-                    <a:blip r:embed="rId13">
+                    <a:blip r:embed="rId16">
                       <a:extLst>
                         <a:ext uri="{28A0092B-C50C-407E-A947-70E740481C1C}">
                           <a14:useLocalDpi xmlns:a14="http://schemas.microsoft.com/office/drawing/2010/main" val="0"/>
@@ -5250,7 +6026,6 @@
                 <w:bCs/>
               </w:rPr>
             </w:pPr>
-            <w:proofErr w:type="spellStart"/>
             <w:r>
               <w:rPr>
                 <w:b/>
@@ -5258,7 +6033,6 @@
               </w:rPr>
               <w:t>url</w:t>
             </w:r>
-            <w:proofErr w:type="spellEnd"/>
           </w:p>
         </w:tc>
         <w:tc>
@@ -5363,36 +6137,20 @@
               <w:rPr>
                 <w:color w:val="2E74B5" w:themeColor="accent1" w:themeShade="BF"/>
               </w:rPr>
+              <w:t>/api/</w:t>
+            </w:r>
+            <w:r>
+              <w:rPr>
+                <w:color w:val="2E74B5" w:themeColor="accent1" w:themeShade="BF"/>
+              </w:rPr>
+              <w:t>editProfile</w:t>
+            </w:r>
+            <w:r>
+              <w:rPr>
+                <w:color w:val="2E74B5" w:themeColor="accent1" w:themeShade="BF"/>
+              </w:rPr>
               <w:t>/</w:t>
             </w:r>
-            <w:proofErr w:type="spellStart"/>
-            <w:r>
-              <w:rPr>
-                <w:color w:val="2E74B5" w:themeColor="accent1" w:themeShade="BF"/>
-              </w:rPr>
-              <w:t>api</w:t>
-            </w:r>
-            <w:proofErr w:type="spellEnd"/>
-            <w:r>
-              <w:rPr>
-                <w:color w:val="2E74B5" w:themeColor="accent1" w:themeShade="BF"/>
-              </w:rPr>
-              <w:t>/</w:t>
-            </w:r>
-            <w:proofErr w:type="spellStart"/>
-            <w:r>
-              <w:rPr>
-                <w:color w:val="2E74B5" w:themeColor="accent1" w:themeShade="BF"/>
-              </w:rPr>
-              <w:t>editProfile</w:t>
-            </w:r>
-            <w:proofErr w:type="spellEnd"/>
-            <w:r>
-              <w:rPr>
-                <w:color w:val="2E74B5" w:themeColor="accent1" w:themeShade="BF"/>
-              </w:rPr>
-              <w:t>/</w:t>
-            </w:r>
           </w:p>
         </w:tc>
         <w:tc>
@@ -5416,11 +6174,9 @@
             <w:pPr>
               <w:jc w:val="center"/>
             </w:pPr>
-            <w:proofErr w:type="spellStart"/>
             <w:r>
               <w:t>api_token</w:t>
             </w:r>
-            <w:proofErr w:type="spellEnd"/>
           </w:p>
         </w:tc>
         <w:tc>
@@ -5471,7 +6227,7 @@
                     </pic:cNvPicPr>
                   </pic:nvPicPr>
                   <pic:blipFill>
-                    <a:blip r:embed="rId14">
+                    <a:blip r:embed="rId17">
                       <a:extLst>
                         <a:ext uri="{28A0092B-C50C-407E-A947-70E740481C1C}">
                           <a14:useLocalDpi xmlns:a14="http://schemas.microsoft.com/office/drawing/2010/main" val="0"/>
@@ -5564,7 +6320,6 @@
                 <w:bCs/>
               </w:rPr>
             </w:pPr>
-            <w:proofErr w:type="spellStart"/>
             <w:r>
               <w:rPr>
                 <w:b/>
@@ -5572,7 +6327,6 @@
               </w:rPr>
               <w:t>url</w:t>
             </w:r>
-            <w:proofErr w:type="spellEnd"/>
           </w:p>
         </w:tc>
         <w:tc>
@@ -5677,42 +6431,26 @@
               <w:rPr>
                 <w:color w:val="2E74B5" w:themeColor="accent1" w:themeShade="BF"/>
               </w:rPr>
+              <w:t>/api/</w:t>
+            </w:r>
+            <w:r>
+              <w:rPr>
+                <w:color w:val="2E74B5" w:themeColor="accent1" w:themeShade="BF"/>
+              </w:rPr>
+              <w:t>update</w:t>
+            </w:r>
+            <w:r>
+              <w:rPr>
+                <w:color w:val="2E74B5" w:themeColor="accent1" w:themeShade="BF"/>
+              </w:rPr>
+              <w:t>Profile</w:t>
+            </w:r>
+            <w:r>
+              <w:rPr>
+                <w:color w:val="2E74B5" w:themeColor="accent1" w:themeShade="BF"/>
+              </w:rPr>
               <w:t>/</w:t>
             </w:r>
-            <w:proofErr w:type="spellStart"/>
-            <w:r>
-              <w:rPr>
-                <w:color w:val="2E74B5" w:themeColor="accent1" w:themeShade="BF"/>
-              </w:rPr>
-              <w:t>api</w:t>
-            </w:r>
-            <w:proofErr w:type="spellEnd"/>
-            <w:r>
-              <w:rPr>
-                <w:color w:val="2E74B5" w:themeColor="accent1" w:themeShade="BF"/>
-              </w:rPr>
-              <w:t>/</w:t>
-            </w:r>
-            <w:proofErr w:type="spellStart"/>
-            <w:r>
-              <w:rPr>
-                <w:color w:val="2E74B5" w:themeColor="accent1" w:themeShade="BF"/>
-              </w:rPr>
-              <w:t>update</w:t>
-            </w:r>
-            <w:r>
-              <w:rPr>
-                <w:color w:val="2E74B5" w:themeColor="accent1" w:themeShade="BF"/>
-              </w:rPr>
-              <w:t>Profile</w:t>
-            </w:r>
-            <w:proofErr w:type="spellEnd"/>
-            <w:r>
-              <w:rPr>
-                <w:color w:val="2E74B5" w:themeColor="accent1" w:themeShade="BF"/>
-              </w:rPr>
-              <w:t>/</w:t>
-            </w:r>
           </w:p>
         </w:tc>
         <w:tc>
@@ -5736,11 +6474,9 @@
             <w:pPr>
               <w:jc w:val="center"/>
             </w:pPr>
-            <w:proofErr w:type="spellStart"/>
             <w:r>
               <w:t>api_token</w:t>
             </w:r>
-            <w:proofErr w:type="spellEnd"/>
           </w:p>
         </w:tc>
         <w:tc>
@@ -5924,11 +6660,9 @@
             <w:pPr>
               <w:jc w:val="center"/>
             </w:pPr>
-            <w:proofErr w:type="spellStart"/>
             <w:r>
               <w:t>currentPass</w:t>
             </w:r>
-            <w:proofErr w:type="spellEnd"/>
           </w:p>
         </w:tc>
         <w:tc>
@@ -5990,11 +6724,9 @@
             <w:pPr>
               <w:jc w:val="center"/>
             </w:pPr>
-            <w:proofErr w:type="spellStart"/>
             <w:r>
               <w:t>newPass</w:t>
             </w:r>
-            <w:proofErr w:type="spellEnd"/>
           </w:p>
         </w:tc>
         <w:tc>
@@ -6053,11 +6785,9 @@
             <w:pPr>
               <w:jc w:val="center"/>
             </w:pPr>
-            <w:proofErr w:type="spellStart"/>
             <w:r>
               <w:t>confirmedNewPass</w:t>
             </w:r>
-            <w:proofErr w:type="spellEnd"/>
           </w:p>
         </w:tc>
         <w:tc>
@@ -6081,11 +6811,9 @@
             <w:r>
               <w:t xml:space="preserve">Required if </w:t>
             </w:r>
-            <w:proofErr w:type="spellStart"/>
             <w:r>
               <w:t>newPass</w:t>
             </w:r>
-            <w:proofErr w:type="spellEnd"/>
             <w:r>
               <w:t xml:space="preserve"> set</w:t>
             </w:r>
@@ -6116,7 +6844,7 @@
                     </pic:cNvPicPr>
                   </pic:nvPicPr>
                   <pic:blipFill>
-                    <a:blip r:embed="rId15">
+                    <a:blip r:embed="rId18">
                       <a:extLst>
                         <a:ext uri="{28A0092B-C50C-407E-A947-70E740481C1C}">
                           <a14:useLocalDpi xmlns:a14="http://schemas.microsoft.com/office/drawing/2010/main" val="0"/>
@@ -6169,7 +6897,7 @@
                     </pic:cNvPicPr>
                   </pic:nvPicPr>
                   <pic:blipFill>
-                    <a:blip r:embed="rId16">
+                    <a:blip r:embed="rId19">
                       <a:extLst>
                         <a:ext uri="{28A0092B-C50C-407E-A947-70E740481C1C}">
                           <a14:useLocalDpi xmlns:a14="http://schemas.microsoft.com/office/drawing/2010/main" val="0"/>

</xml_diff>

<commit_message>
same with server Version
</commit_message>
<xml_diff>
--- a/api doc.docx
+++ b/api doc.docx
@@ -894,8 +894,6 @@
       <w:r>
         <w:t>Api_token</w:t>
       </w:r>
-      <w:bookmarkStart w:id="0" w:name="_GoBack"/>
-      <w:bookmarkEnd w:id="0"/>
       <w:proofErr w:type="spellEnd"/>
       <w:r>
         <w:t xml:space="preserve"> : must passed as parameter for each connection between mobile app and server.</w:t>
@@ -2851,25 +2849,7 @@
           <w:sz w:val="34"/>
           <w:szCs w:val="34"/>
         </w:rPr>
-        <w:t>My</w:t>
-      </w:r>
-      <w:r>
-        <w:rPr>
-          <w:b/>
-          <w:bCs/>
-          <w:sz w:val="34"/>
-          <w:szCs w:val="34"/>
-        </w:rPr>
-        <w:t xml:space="preserve"> all</w:t>
-      </w:r>
-      <w:r>
-        <w:rPr>
-          <w:b/>
-          <w:bCs/>
-          <w:sz w:val="34"/>
-          <w:szCs w:val="34"/>
-        </w:rPr>
-        <w:t xml:space="preserve"> posts</w:t>
+        <w:t>My all posts</w:t>
       </w:r>
     </w:p>
     <w:tbl>
@@ -7082,7 +7062,18 @@
           <w:szCs w:val="34"/>
         </w:rPr>
         <w:lastRenderedPageBreak/>
-        <w:t>Edit my profile</w:t>
+        <w:t>Edit my profil</w:t>
+      </w:r>
+      <w:bookmarkStart w:id="0" w:name="_GoBack"/>
+      <w:bookmarkEnd w:id="0"/>
+      <w:r>
+        <w:rPr>
+          <w:b/>
+          <w:bCs/>
+          <w:sz w:val="34"/>
+          <w:szCs w:val="34"/>
+        </w:rPr>
+        <w:t>e</w:t>
       </w:r>
     </w:p>
     <w:tbl>
@@ -7636,6 +7627,67 @@
             <w:proofErr w:type="spellEnd"/>
             <w:r>
               <w:t xml:space="preserve"> set</w:t>
+            </w:r>
+          </w:p>
+        </w:tc>
+      </w:tr>
+      <w:tr>
+        <w:tc>
+          <w:tcPr>
+            <w:tcW w:w="2499" w:type="dxa"/>
+          </w:tcPr>
+          <w:p>
+            <w:pPr>
+              <w:jc w:val="center"/>
+              <w:rPr>
+                <w:color w:val="2E74B5" w:themeColor="accent1" w:themeShade="BF"/>
+              </w:rPr>
+            </w:pPr>
+          </w:p>
+        </w:tc>
+        <w:tc>
+          <w:tcPr>
+            <w:tcW w:w="1681" w:type="dxa"/>
+          </w:tcPr>
+          <w:p>
+            <w:pPr>
+              <w:jc w:val="center"/>
+            </w:pPr>
+          </w:p>
+        </w:tc>
+        <w:tc>
+          <w:tcPr>
+            <w:tcW w:w="1665" w:type="dxa"/>
+          </w:tcPr>
+          <w:p>
+            <w:pPr>
+              <w:jc w:val="center"/>
+            </w:pPr>
+            <w:r>
+              <w:t>phone</w:t>
+            </w:r>
+          </w:p>
+        </w:tc>
+        <w:tc>
+          <w:tcPr>
+            <w:tcW w:w="1983" w:type="dxa"/>
+          </w:tcPr>
+          <w:p>
+            <w:pPr>
+              <w:jc w:val="center"/>
+            </w:pPr>
+          </w:p>
+        </w:tc>
+        <w:tc>
+          <w:tcPr>
+            <w:tcW w:w="2517" w:type="dxa"/>
+          </w:tcPr>
+          <w:p>
+            <w:pPr>
+              <w:jc w:val="center"/>
+            </w:pPr>
+            <w:r>
+              <w:t>required</w:t>
             </w:r>
           </w:p>
         </w:tc>

</xml_diff>